<commit_message>
update report, add part 11 - probably wrong
</commit_message>
<xml_diff>
--- a/گزارش پروژه اول.docx
+++ b/گزارش پروژه اول.docx
@@ -2317,7 +2317,6 @@
           <w:b/>
           <w:bCs/>
           <w:color w:val="000000" w:themeColor="text1"/>
-          <w:rtl/>
           <w:lang w:bidi="fa-IR"/>
         </w:rPr>
       </w:pPr>
@@ -2332,6 +2331,234 @@
         </w:rPr>
         <w:t>۷- ارتباط میان پاسخ ضربه سیستم و پاسخ به شرایط اولیه</w:t>
       </w:r>
+    </w:p>
+    <w:p>
+      <w:pPr>
+        <w:bidi/>
+        <w:rPr>
+          <w:rFonts w:ascii="Cambria" w:hAnsi="Cambria" w:cs="B Nazanin"/>
+          <w:color w:val="000000" w:themeColor="text1"/>
+          <w:rtl/>
+          <w:lang w:bidi="fa-IR"/>
+        </w:rPr>
+      </w:pPr>
+      <w:r>
+        <w:rPr>
+          <w:rFonts w:ascii="Cambria" w:hAnsi="Cambria" w:cs="B Nazanin" w:hint="cs"/>
+          <w:color w:val="000000" w:themeColor="text1"/>
+          <w:rtl/>
+          <w:lang w:bidi="fa-IR"/>
+        </w:rPr>
+        <w:t xml:space="preserve">این دو پاسخ در شکل های زیر قابل مشاهده </w:t>
+      </w:r>
+      <w:proofErr w:type="spellStart"/>
+      <w:r>
+        <w:rPr>
+          <w:rFonts w:ascii="Cambria" w:hAnsi="Cambria" w:cs="B Nazanin" w:hint="cs"/>
+          <w:color w:val="000000" w:themeColor="text1"/>
+          <w:rtl/>
+          <w:lang w:bidi="fa-IR"/>
+        </w:rPr>
+        <w:t>اند</w:t>
+      </w:r>
+      <w:proofErr w:type="spellEnd"/>
+      <w:r>
+        <w:rPr>
+          <w:rFonts w:ascii="Cambria" w:hAnsi="Cambria" w:cs="B Nazanin" w:hint="cs"/>
+          <w:color w:val="000000" w:themeColor="text1"/>
+          <w:rtl/>
+          <w:lang w:bidi="fa-IR"/>
+        </w:rPr>
+        <w:t>.</w:t>
+      </w:r>
+    </w:p>
+    <w:p>
+      <w:pPr>
+        <w:bidi/>
+        <w:rPr>
+          <w:rFonts w:ascii="Cambria" w:hAnsi="Cambria" w:cs="B Nazanin" w:hint="cs"/>
+          <w:color w:val="000000" w:themeColor="text1"/>
+          <w:rtl/>
+          <w:lang w:bidi="fa-IR"/>
+        </w:rPr>
+      </w:pPr>
+    </w:p>
+    <w:p>
+      <w:pPr>
+        <w:bidi/>
+        <w:rPr>
+          <w:rFonts w:ascii="Cambria" w:hAnsi="Cambria" w:cs="B Nazanin"/>
+          <w:b/>
+          <w:bCs/>
+          <w:color w:val="000000" w:themeColor="text1"/>
+          <w:lang w:bidi="fa-IR"/>
+        </w:rPr>
+      </w:pPr>
+      <w:r>
+        <w:rPr>
+          <w:rFonts w:ascii="Cambria" w:hAnsi="Cambria" w:cs="B Nazanin"/>
+          <w:b/>
+          <w:bCs/>
+          <w:noProof/>
+          <w:color w:val="000000" w:themeColor="text1"/>
+          <w:lang w:bidi="fa-IR"/>
+        </w:rPr>
+        <w:drawing>
+          <wp:inline distT="0" distB="0" distL="0" distR="0">
+            <wp:extent cx="5727700" cy="784860"/>
+            <wp:effectExtent l="0" t="0" r="0" b="2540"/>
+            <wp:docPr id="12" name="Picture 12"/>
+            <wp:cNvGraphicFramePr>
+              <a:graphicFrameLocks xmlns:a="http://schemas.openxmlformats.org/drawingml/2006/main" noChangeAspect="1"/>
+            </wp:cNvGraphicFramePr>
+            <a:graphic xmlns:a="http://schemas.openxmlformats.org/drawingml/2006/main">
+              <a:graphicData uri="http://schemas.openxmlformats.org/drawingml/2006/picture">
+                <pic:pic xmlns:pic="http://schemas.openxmlformats.org/drawingml/2006/picture">
+                  <pic:nvPicPr>
+                    <pic:cNvPr id="12" name="Screen Shot 1398-01-13 at 23.33.47.png"/>
+                    <pic:cNvPicPr/>
+                  </pic:nvPicPr>
+                  <pic:blipFill>
+                    <a:blip r:embed="rId8" cstate="print">
+                      <a:extLst>
+                        <a:ext uri="{28A0092B-C50C-407E-A947-70E740481C1C}">
+                          <a14:useLocalDpi xmlns:a14="http://schemas.microsoft.com/office/drawing/2010/main" val="0"/>
+                        </a:ext>
+                      </a:extLst>
+                    </a:blip>
+                    <a:stretch>
+                      <a:fillRect/>
+                    </a:stretch>
+                  </pic:blipFill>
+                  <pic:spPr>
+                    <a:xfrm>
+                      <a:off x="0" y="0"/>
+                      <a:ext cx="5727700" cy="784860"/>
+                    </a:xfrm>
+                    <a:prstGeom prst="rect">
+                      <a:avLst/>
+                    </a:prstGeom>
+                  </pic:spPr>
+                </pic:pic>
+              </a:graphicData>
+            </a:graphic>
+          </wp:inline>
+        </w:drawing>
+      </w:r>
+    </w:p>
+    <w:p>
+      <w:pPr>
+        <w:bidi/>
+        <w:jc w:val="center"/>
+        <w:rPr>
+          <w:rFonts w:ascii="Cambria" w:hAnsi="Cambria" w:cs="B Nazanin"/>
+          <w:b/>
+          <w:bCs/>
+          <w:color w:val="000000" w:themeColor="text1"/>
+          <w:rtl/>
+          <w:lang w:bidi="fa-IR"/>
+        </w:rPr>
+      </w:pPr>
+      <w:r>
+        <w:rPr>
+          <w:rFonts w:ascii="Cambria" w:hAnsi="Cambria" w:cs="B Nazanin"/>
+          <w:b/>
+          <w:bCs/>
+          <w:noProof/>
+          <w:color w:val="000000" w:themeColor="text1"/>
+          <w:rtl/>
+          <w:lang w:val="fa-IR" w:bidi="fa-IR"/>
+        </w:rPr>
+        <w:drawing>
+          <wp:inline distT="0" distB="0" distL="0" distR="0">
+            <wp:extent cx="2566737" cy="2741457"/>
+            <wp:effectExtent l="0" t="0" r="0" b="1905"/>
+            <wp:docPr id="11" name="Picture 11"/>
+            <wp:cNvGraphicFramePr>
+              <a:graphicFrameLocks xmlns:a="http://schemas.openxmlformats.org/drawingml/2006/main" noChangeAspect="1"/>
+            </wp:cNvGraphicFramePr>
+            <a:graphic xmlns:a="http://schemas.openxmlformats.org/drawingml/2006/main">
+              <a:graphicData uri="http://schemas.openxmlformats.org/drawingml/2006/picture">
+                <pic:pic xmlns:pic="http://schemas.openxmlformats.org/drawingml/2006/picture">
+                  <pic:nvPicPr>
+                    <pic:cNvPr id="11" name="Screen Shot 1398-01-13 at 23.33.30.png"/>
+                    <pic:cNvPicPr/>
+                  </pic:nvPicPr>
+                  <pic:blipFill>
+                    <a:blip r:embed="rId9" cstate="print">
+                      <a:extLst>
+                        <a:ext uri="{28A0092B-C50C-407E-A947-70E740481C1C}">
+                          <a14:useLocalDpi xmlns:a14="http://schemas.microsoft.com/office/drawing/2010/main" val="0"/>
+                        </a:ext>
+                      </a:extLst>
+                    </a:blip>
+                    <a:stretch>
+                      <a:fillRect/>
+                    </a:stretch>
+                  </pic:blipFill>
+                  <pic:spPr>
+                    <a:xfrm>
+                      <a:off x="0" y="0"/>
+                      <a:ext cx="2568265" cy="2743089"/>
+                    </a:xfrm>
+                    <a:prstGeom prst="rect">
+                      <a:avLst/>
+                    </a:prstGeom>
+                  </pic:spPr>
+                </pic:pic>
+              </a:graphicData>
+            </a:graphic>
+          </wp:inline>
+        </w:drawing>
+      </w:r>
+    </w:p>
+    <w:p>
+      <w:pPr>
+        <w:bidi/>
+        <w:rPr>
+          <w:rFonts w:ascii="Cambria" w:hAnsi="Cambria" w:cs="B Nazanin"/>
+          <w:b/>
+          <w:bCs/>
+          <w:color w:val="000000" w:themeColor="text1"/>
+          <w:lang w:bidi="fa-IR"/>
+        </w:rPr>
+      </w:pPr>
+    </w:p>
+    <w:p>
+      <w:pPr>
+        <w:bidi/>
+        <w:rPr>
+          <w:rFonts w:ascii="Cambria" w:hAnsi="Cambria" w:cs="B Nazanin"/>
+          <w:b/>
+          <w:bCs/>
+          <w:color w:val="000000" w:themeColor="text1"/>
+          <w:lang w:bidi="fa-IR"/>
+        </w:rPr>
+      </w:pPr>
+    </w:p>
+    <w:p>
+      <w:pPr>
+        <w:bidi/>
+        <w:rPr>
+          <w:rFonts w:ascii="Cambria" w:hAnsi="Cambria" w:cs="B Nazanin"/>
+          <w:b/>
+          <w:bCs/>
+          <w:color w:val="000000" w:themeColor="text1"/>
+          <w:lang w:bidi="fa-IR"/>
+        </w:rPr>
+      </w:pPr>
+    </w:p>
+    <w:p>
+      <w:pPr>
+        <w:bidi/>
+        <w:rPr>
+          <w:rFonts w:ascii="Cambria" w:hAnsi="Cambria" w:cs="B Nazanin"/>
+          <w:b/>
+          <w:bCs/>
+          <w:color w:val="000000" w:themeColor="text1"/>
+          <w:lang w:bidi="fa-IR"/>
+        </w:rPr>
+      </w:pPr>
     </w:p>
     <w:p>
       <w:pPr>
@@ -2684,7 +2911,7 @@
                     <pic:cNvPicPr/>
                   </pic:nvPicPr>
                   <pic:blipFill>
-                    <a:blip r:embed="rId8" cstate="print">
+                    <a:blip r:embed="rId10" cstate="print">
                       <a:extLst>
                         <a:ext uri="{28A0092B-C50C-407E-A947-70E740481C1C}">
                           <a14:useLocalDpi xmlns:a14="http://schemas.microsoft.com/office/drawing/2010/main" val="0"/>
@@ -3067,7 +3294,6 @@
           <w:rtl/>
           <w:lang w:bidi="fa-IR"/>
         </w:rPr>
-        <w:lastRenderedPageBreak/>
         <w:t>خروجی در زیر قابل مشاهده است.</w:t>
       </w:r>
     </w:p>
@@ -3115,7 +3341,7 @@
                     <pic:cNvPicPr/>
                   </pic:nvPicPr>
                   <pic:blipFill>
-                    <a:blip r:embed="rId9" cstate="print">
+                    <a:blip r:embed="rId11" cstate="print">
                       <a:extLst>
                         <a:ext uri="{28A0092B-C50C-407E-A947-70E740481C1C}">
                           <a14:useLocalDpi xmlns:a14="http://schemas.microsoft.com/office/drawing/2010/main" val="0"/>
@@ -3194,6 +3420,8 @@
           <w:lang w:bidi="fa-IR"/>
         </w:rPr>
       </w:pPr>
+      <w:bookmarkStart w:id="0" w:name="_GoBack"/>
+      <w:bookmarkEnd w:id="0"/>
       <w:r>
         <w:rPr>
           <w:rFonts w:ascii="Cambria" w:hAnsi="Cambria" w:cs="B Nazanin" w:hint="cs"/>
@@ -3204,8 +3432,8 @@
         </w:rPr>
         <w:drawing>
           <wp:inline distT="0" distB="0" distL="0" distR="0">
-            <wp:extent cx="4749800" cy="3022600"/>
-            <wp:effectExtent l="0" t="0" r="0" b="0"/>
+            <wp:extent cx="3994484" cy="2541944"/>
+            <wp:effectExtent l="0" t="0" r="6350" b="0"/>
             <wp:docPr id="6" name="Picture 6"/>
             <wp:cNvGraphicFramePr>
               <a:graphicFrameLocks xmlns:a="http://schemas.openxmlformats.org/drawingml/2006/main" noChangeAspect="1"/>
@@ -3218,7 +3446,7 @@
                     <pic:cNvPicPr/>
                   </pic:nvPicPr>
                   <pic:blipFill>
-                    <a:blip r:embed="rId10">
+                    <a:blip r:embed="rId12">
                       <a:extLst>
                         <a:ext uri="{28A0092B-C50C-407E-A947-70E740481C1C}">
                           <a14:useLocalDpi xmlns:a14="http://schemas.microsoft.com/office/drawing/2010/main" val="0"/>
@@ -3232,7 +3460,7 @@
                   <pic:spPr>
                     <a:xfrm>
                       <a:off x="0" y="0"/>
-                      <a:ext cx="4749800" cy="3022600"/>
+                      <a:ext cx="3999848" cy="2545358"/>
                     </a:xfrm>
                     <a:prstGeom prst="rect">
                       <a:avLst/>
@@ -3752,7 +3980,6 @@
           <w:rtl/>
           <w:lang w:val="fa-IR" w:bidi="fa-IR"/>
         </w:rPr>
-        <w:lastRenderedPageBreak/>
         <w:drawing>
           <wp:inline distT="0" distB="0" distL="0" distR="0">
             <wp:extent cx="5727700" cy="3580130"/>
@@ -3769,7 +3996,7 @@
                     <pic:cNvPicPr/>
                   </pic:nvPicPr>
                   <pic:blipFill>
-                    <a:blip r:embed="rId11" cstate="print">
+                    <a:blip r:embed="rId13" cstate="print">
                       <a:extLst>
                         <a:ext uri="{28A0092B-C50C-407E-A947-70E740481C1C}">
                           <a14:useLocalDpi xmlns:a14="http://schemas.microsoft.com/office/drawing/2010/main" val="0"/>
@@ -3817,6 +4044,66 @@
           <w:lang w:bidi="fa-IR"/>
         </w:rPr>
       </w:pPr>
+      <w:r>
+        <w:rPr>
+          <w:rFonts w:ascii="Cambria" w:hAnsi="Cambria" w:cs="B Nazanin" w:hint="cs"/>
+          <w:color w:val="000000" w:themeColor="text1"/>
+          <w:rtl/>
+          <w:lang w:bidi="fa-IR"/>
+        </w:rPr>
+        <w:t xml:space="preserve">رفتار این سیستم با توجه به رفتار سیستم نسبت به ورودی های مختلف مشابه یک فیلتر </w:t>
+      </w:r>
+      <w:r>
+        <w:rPr>
+          <w:rFonts w:ascii="Cambria" w:hAnsi="Cambria" w:cs="B Nazanin" w:hint="cs"/>
+          <w:color w:val="000000" w:themeColor="text1"/>
+          <w:rtl/>
+          <w:lang w:bidi="fa-IR"/>
+        </w:rPr>
+        <w:t xml:space="preserve">میان </w:t>
+      </w:r>
+      <w:proofErr w:type="spellStart"/>
+      <w:r>
+        <w:rPr>
+          <w:rFonts w:ascii="Cambria" w:hAnsi="Cambria" w:cs="B Nazanin" w:hint="cs"/>
+          <w:color w:val="000000" w:themeColor="text1"/>
+          <w:rtl/>
+          <w:lang w:bidi="fa-IR"/>
+        </w:rPr>
+        <w:t>نگذر</w:t>
+      </w:r>
+      <w:proofErr w:type="spellEnd"/>
+      <w:r>
+        <w:rPr>
+          <w:rFonts w:ascii="Cambria" w:hAnsi="Cambria" w:cs="B Nazanin" w:hint="cs"/>
+          <w:color w:val="000000" w:themeColor="text1"/>
+          <w:rtl/>
+          <w:lang w:bidi="fa-IR"/>
+        </w:rPr>
+        <w:t xml:space="preserve"> می باشد.</w:t>
+      </w:r>
+    </w:p>
+    <w:p>
+      <w:pPr>
+        <w:bidi/>
+        <w:rPr>
+          <w:rFonts w:ascii="Cambria" w:hAnsi="Cambria" w:cs="B Nazanin" w:hint="cs"/>
+          <w:color w:val="000000" w:themeColor="text1"/>
+          <w:rtl/>
+          <w:lang w:bidi="fa-IR"/>
+        </w:rPr>
+      </w:pPr>
+    </w:p>
+    <w:p>
+      <w:pPr>
+        <w:bidi/>
+        <w:rPr>
+          <w:rFonts w:ascii="Cambria" w:hAnsi="Cambria" w:cs="B Nazanin" w:hint="cs"/>
+          <w:color w:val="000000" w:themeColor="text1"/>
+          <w:rtl/>
+          <w:lang w:bidi="fa-IR"/>
+        </w:rPr>
+      </w:pPr>
     </w:p>
     <w:p>
       <w:pPr>
@@ -3876,7 +4163,6 @@
           <w:b/>
           <w:bCs/>
           <w:color w:val="000000" w:themeColor="text1"/>
-          <w:rtl/>
           <w:lang w:bidi="fa-IR"/>
         </w:rPr>
       </w:pPr>
@@ -3941,8 +4227,6 @@
         </w:rPr>
         <w:t>.m</w:t>
       </w:r>
-      <w:bookmarkStart w:id="0" w:name="_GoBack"/>
-      <w:bookmarkEnd w:id="0"/>
       <w:proofErr w:type="spellEnd"/>
       <w:r>
         <w:rPr>
@@ -4002,6 +4286,7 @@
           <w:rtl/>
           <w:lang w:val="fa-IR" w:bidi="fa-IR"/>
         </w:rPr>
+        <w:lastRenderedPageBreak/>
         <w:drawing>
           <wp:inline distT="0" distB="0" distL="0" distR="0">
             <wp:extent cx="5727700" cy="2600960"/>
@@ -4018,7 +4303,7 @@
                     <pic:cNvPicPr/>
                   </pic:nvPicPr>
                   <pic:blipFill>
-                    <a:blip r:embed="rId12" cstate="print">
+                    <a:blip r:embed="rId14" cstate="print">
                       <a:extLst>
                         <a:ext uri="{28A0092B-C50C-407E-A947-70E740481C1C}">
                           <a14:useLocalDpi xmlns:a14="http://schemas.microsoft.com/office/drawing/2010/main" val="0"/>

</xml_diff>

<commit_message>
fix simulink part, update report
</commit_message>
<xml_diff>
--- a/گزارش پروژه اول.docx
+++ b/گزارش پروژه اول.docx
@@ -143,6 +143,8 @@
           <w:b/>
           <w:bCs/>
           <w:color w:val="000000" w:themeColor="text1"/>
+          <w:sz w:val="28"/>
+          <w:szCs w:val="28"/>
           <w:rtl/>
           <w:lang w:bidi="fa-IR"/>
         </w:rPr>
@@ -153,6 +155,8 @@
           <w:b/>
           <w:bCs/>
           <w:color w:val="000000" w:themeColor="text1"/>
+          <w:sz w:val="28"/>
+          <w:szCs w:val="28"/>
           <w:rtl/>
           <w:lang w:bidi="fa-IR"/>
         </w:rPr>
@@ -164,6 +168,8 @@
           <w:b/>
           <w:bCs/>
           <w:color w:val="000000" w:themeColor="text1"/>
+          <w:sz w:val="28"/>
+          <w:szCs w:val="28"/>
           <w:lang w:bidi="fa-IR"/>
         </w:rPr>
         <w:t>-1</w:t>
@@ -750,18 +756,7 @@
           <w:color w:val="000000" w:themeColor="text1"/>
           <w:lang w:bidi="fa-IR"/>
         </w:rPr>
-        <w:t xml:space="preserve"> (3/10)y = 0 =&gt; 3xy = (3/10)y =&gt; 1 : y =</w:t>
-      </w:r>
-      <w:bookmarkStart w:id="0" w:name="_GoBack"/>
-      <w:bookmarkEnd w:id="0"/>
-      <w:r>
-        <w:rPr>
-          <w:rFonts w:ascii="B Nazanin" w:hAnsi="B Nazanin" w:cs="B Nazanin" w:hint="cs"/>
-          <w:iCs/>
-          <w:color w:val="000000" w:themeColor="text1"/>
-          <w:lang w:bidi="fa-IR"/>
-        </w:rPr>
-        <w:t xml:space="preserve"> 0, 2 : x = 1/10 </w:t>
+        <w:t xml:space="preserve"> (3/10)y = 0 =&gt; 3xy = (3/10)y =&gt; 1 : y = 0, 2 : x = 1/10 </w:t>
       </w:r>
     </w:p>
     <w:p>
@@ -875,6 +870,8 @@
           <w:b/>
           <w:bCs/>
           <w:color w:val="000000" w:themeColor="text1"/>
+          <w:sz w:val="28"/>
+          <w:szCs w:val="28"/>
           <w:lang w:bidi="fa-IR"/>
         </w:rPr>
       </w:pPr>
@@ -884,6 +881,8 @@
           <w:b/>
           <w:bCs/>
           <w:color w:val="000000" w:themeColor="text1"/>
+          <w:sz w:val="28"/>
+          <w:szCs w:val="28"/>
           <w:lang w:bidi="fa-IR"/>
         </w:rPr>
         <w:t>-2</w:t>
@@ -894,6 +893,8 @@
           <w:b/>
           <w:bCs/>
           <w:color w:val="000000" w:themeColor="text1"/>
+          <w:sz w:val="28"/>
+          <w:szCs w:val="28"/>
           <w:rtl/>
           <w:lang w:bidi="fa-IR"/>
         </w:rPr>
@@ -903,13 +904,27 @@
     <w:p>
       <w:pPr>
         <w:bidi/>
+        <w:jc w:val="both"/>
+        <w:rPr>
+          <w:rFonts w:ascii="B Nazanin" w:hAnsi="B Nazanin" w:cs="B Nazanin"/>
+          <w:b/>
+          <w:bCs/>
+          <w:color w:val="000000" w:themeColor="text1"/>
+          <w:sz w:val="28"/>
+          <w:szCs w:val="28"/>
+          <w:lang w:bidi="fa-IR"/>
+        </w:rPr>
+      </w:pPr>
+    </w:p>
+    <w:p>
+      <w:pPr>
+        <w:bidi/>
         <w:jc w:val="center"/>
         <w:rPr>
           <w:rFonts w:ascii="B Nazanin" w:hAnsi="B Nazanin" w:cs="B Nazanin"/>
           <w:b/>
           <w:bCs/>
           <w:color w:val="000000" w:themeColor="text1"/>
-          <w:rtl/>
           <w:lang w:bidi="fa-IR"/>
         </w:rPr>
       </w:pPr>
@@ -925,7 +940,7 @@
         </w:rPr>
         <w:drawing>
           <wp:inline distT="0" distB="0" distL="0" distR="0">
-            <wp:extent cx="4572000" cy="4652087"/>
+            <wp:extent cx="4196220" cy="4269725"/>
             <wp:effectExtent l="0" t="0" r="0" b="0"/>
             <wp:docPr id="1" name="Picture 1"/>
             <wp:cNvGraphicFramePr>
@@ -953,7 +968,7 @@
                   <pic:spPr>
                     <a:xfrm>
                       <a:off x="0" y="0"/>
-                      <a:ext cx="4592473" cy="4672918"/>
+                      <a:ext cx="4218054" cy="4291941"/>
                     </a:xfrm>
                     <a:prstGeom prst="rect">
                       <a:avLst/>
@@ -968,25 +983,162 @@
     </w:p>
     <w:p>
       <w:pPr>
+        <w:bidi/>
+        <w:jc w:val="center"/>
+        <w:rPr>
+          <w:rFonts w:ascii="B Nazanin" w:hAnsi="B Nazanin" w:cs="B Nazanin"/>
+          <w:b/>
+          <w:bCs/>
+          <w:color w:val="000000" w:themeColor="text1"/>
+          <w:lang w:bidi="fa-IR"/>
+        </w:rPr>
+      </w:pPr>
+    </w:p>
+    <w:p>
+      <w:pPr>
+        <w:bidi/>
+        <w:rPr>
+          <w:rFonts w:ascii="Cambria" w:hAnsi="Cambria" w:cs="B Nazanin"/>
+          <w:color w:val="000000" w:themeColor="text1"/>
+          <w:lang w:bidi="fa-IR"/>
+        </w:rPr>
+      </w:pPr>
+      <w:r>
+        <w:rPr>
+          <w:rFonts w:ascii="Cambria" w:hAnsi="Cambria" w:cs="B Nazanin" w:hint="cs"/>
+          <w:color w:val="000000" w:themeColor="text1"/>
+          <w:rtl/>
+          <w:lang w:bidi="fa-IR"/>
+        </w:rPr>
+        <w:lastRenderedPageBreak/>
+        <w:t>قطب های سیستم عبارتند از :</w:t>
+      </w:r>
+    </w:p>
+    <w:p>
+      <w:pPr>
+        <w:rPr>
+          <w:rFonts w:ascii="Cambria" w:hAnsi="Cambria" w:cs="B Nazanin"/>
+          <w:color w:val="000000" w:themeColor="text1"/>
+          <w:lang w:bidi="fa-IR"/>
+        </w:rPr>
+      </w:pPr>
+      <w:r>
+        <w:rPr>
+          <w:rFonts w:ascii="Cambria" w:hAnsi="Cambria" w:cs="B Nazanin"/>
+          <w:color w:val="000000" w:themeColor="text1"/>
+          <w:lang w:bidi="fa-IR"/>
+        </w:rPr>
+        <w:t>P1 = 0 + 0.1095i</w:t>
+      </w:r>
+    </w:p>
+    <w:p>
+      <w:pPr>
+        <w:rPr>
+          <w:rFonts w:ascii="Cambria" w:hAnsi="Cambria" w:cs="B Nazanin"/>
+          <w:color w:val="000000" w:themeColor="text1"/>
+          <w:lang w:bidi="fa-IR"/>
+        </w:rPr>
+      </w:pPr>
+      <w:r>
+        <w:rPr>
+          <w:rFonts w:ascii="Cambria" w:hAnsi="Cambria" w:cs="B Nazanin"/>
+          <w:color w:val="000000" w:themeColor="text1"/>
+          <w:lang w:bidi="fa-IR"/>
+        </w:rPr>
+        <w:t>P2 = 0 – 0.1095i</w:t>
+      </w:r>
+    </w:p>
+    <w:p>
+      <w:pPr>
+        <w:bidi/>
+        <w:rPr>
+          <w:rFonts w:ascii="Cambria" w:hAnsi="Cambria" w:cs="B Nazanin" w:hint="cs"/>
+          <w:color w:val="000000" w:themeColor="text1"/>
+          <w:rtl/>
+          <w:lang w:bidi="fa-IR"/>
+        </w:rPr>
+      </w:pPr>
+      <w:r>
+        <w:rPr>
+          <w:rFonts w:ascii="Cambria" w:hAnsi="Cambria" w:cs="B Nazanin" w:hint="cs"/>
+          <w:color w:val="000000" w:themeColor="text1"/>
+          <w:rtl/>
+          <w:lang w:bidi="fa-IR"/>
+        </w:rPr>
+        <w:t xml:space="preserve">که روی محور </w:t>
+      </w:r>
+      <w:proofErr w:type="spellStart"/>
+      <w:r>
+        <w:rPr>
+          <w:rFonts w:ascii="Cambria" w:hAnsi="Cambria" w:cs="B Nazanin" w:hint="cs"/>
+          <w:color w:val="000000" w:themeColor="text1"/>
+          <w:rtl/>
+          <w:lang w:bidi="fa-IR"/>
+        </w:rPr>
+        <w:t>موهومی</w:t>
+      </w:r>
+      <w:proofErr w:type="spellEnd"/>
+      <w:r>
+        <w:rPr>
+          <w:rFonts w:ascii="Cambria" w:hAnsi="Cambria" w:cs="B Nazanin" w:hint="cs"/>
+          <w:color w:val="000000" w:themeColor="text1"/>
+          <w:rtl/>
+          <w:lang w:bidi="fa-IR"/>
+        </w:rPr>
+        <w:t xml:space="preserve"> می باشند. در نتیجه سیستم پایدار بحرانی است.</w:t>
+      </w:r>
+    </w:p>
+    <w:p>
+      <w:pPr>
+        <w:rPr>
+          <w:rFonts w:ascii="Cambria" w:hAnsi="Cambria" w:cs="Times New Roman"/>
+          <w:color w:val="000000" w:themeColor="text1"/>
+          <w:lang w:bidi="fa-IR"/>
+        </w:rPr>
+      </w:pPr>
+      <w:r>
+        <w:rPr>
+          <w:rFonts w:ascii="Cambria" w:hAnsi="Cambria" w:cs="B Nazanin"/>
+          <w:color w:val="000000" w:themeColor="text1"/>
+          <w:lang w:bidi="fa-IR"/>
+        </w:rPr>
+        <w:t xml:space="preserve">  </w:t>
+      </w:r>
+    </w:p>
+    <w:p>
+      <w:pPr>
         <w:jc w:val="right"/>
         <w:rPr>
           <w:rFonts w:ascii="Cambria" w:hAnsi="Cambria" w:cs="B Nazanin"/>
-          <w:b/>
-          <w:bCs/>
-          <w:color w:val="000000" w:themeColor="text1"/>
-          <w:lang w:bidi="fa-IR"/>
-        </w:rPr>
-      </w:pPr>
-      <w:r>
-        <w:rPr>
-          <w:rFonts w:ascii="Cambria" w:hAnsi="Cambria" w:cs="B Nazanin" w:hint="cs"/>
-          <w:b/>
-          <w:bCs/>
-          <w:color w:val="000000" w:themeColor="text1"/>
-          <w:rtl/>
-          <w:lang w:bidi="fa-IR"/>
-        </w:rPr>
-        <w:lastRenderedPageBreak/>
+          <w:color w:val="000000" w:themeColor="text1"/>
+          <w:lang w:bidi="fa-IR"/>
+        </w:rPr>
+      </w:pPr>
+    </w:p>
+    <w:p>
+      <w:pPr>
+        <w:jc w:val="right"/>
+        <w:rPr>
+          <w:rFonts w:ascii="Cambria" w:hAnsi="Cambria" w:cs="B Nazanin"/>
+          <w:b/>
+          <w:bCs/>
+          <w:color w:val="000000" w:themeColor="text1"/>
+          <w:sz w:val="28"/>
+          <w:szCs w:val="28"/>
+          <w:lang w:bidi="fa-IR"/>
+        </w:rPr>
+      </w:pPr>
+      <w:r>
+        <w:rPr>
+          <w:rFonts w:ascii="Cambria" w:hAnsi="Cambria" w:cs="B Nazanin" w:hint="cs"/>
+          <w:b/>
+          <w:bCs/>
+          <w:color w:val="000000" w:themeColor="text1"/>
+          <w:sz w:val="28"/>
+          <w:szCs w:val="28"/>
+          <w:rtl/>
+          <w:lang w:bidi="fa-IR"/>
+        </w:rPr>
         <w:t xml:space="preserve">  بدست آوردن فضای سیستم خطی شده  و رسم پاسخ ها در </w:t>
       </w:r>
       <w:proofErr w:type="spellStart"/>
@@ -996,6 +1148,8 @@
           <w:b/>
           <w:bCs/>
           <w:color w:val="000000" w:themeColor="text1"/>
+          <w:sz w:val="28"/>
+          <w:szCs w:val="28"/>
           <w:rtl/>
           <w:lang w:bidi="fa-IR"/>
         </w:rPr>
@@ -1008,6 +1162,8 @@
           <w:b/>
           <w:bCs/>
           <w:color w:val="000000" w:themeColor="text1"/>
+          <w:sz w:val="28"/>
+          <w:szCs w:val="28"/>
           <w:lang w:bidi="fa-IR"/>
         </w:rPr>
         <w:t>-3</w:t>
@@ -1039,6 +1195,7 @@
         <w:rPr>
           <w:rFonts w:ascii="B Nazanin" w:hAnsi="B Nazanin" w:cs="B Nazanin" w:hint="cs"/>
           <w:color w:val="000000" w:themeColor="text1"/>
+          <w:u w:val="single"/>
           <w:rtl/>
           <w:lang w:bidi="fa-IR"/>
         </w:rPr>
@@ -1049,6 +1206,7 @@
         <w:rPr>
           <w:rFonts w:ascii="B Nazanin" w:hAnsi="B Nazanin" w:cs="B Nazanin" w:hint="cs"/>
           <w:color w:val="000000" w:themeColor="text1"/>
+          <w:u w:val="single"/>
           <w:lang w:bidi="fa-IR"/>
         </w:rPr>
         <w:t>stateSpace.m</w:t>
@@ -1058,6 +1216,7 @@
         <w:rPr>
           <w:rFonts w:ascii="B Nazanin" w:hAnsi="B Nazanin" w:cs="B Nazanin" w:hint="cs"/>
           <w:color w:val="000000" w:themeColor="text1"/>
+          <w:u w:val="single"/>
           <w:lang w:bidi="fa-IR"/>
         </w:rPr>
         <w:t xml:space="preserve"> </w:t>
@@ -1066,27 +1225,28 @@
         <w:rPr>
           <w:rFonts w:ascii="B Nazanin" w:hAnsi="B Nazanin" w:cs="B Nazanin" w:hint="cs"/>
           <w:color w:val="000000" w:themeColor="text1"/>
-          <w:rtl/>
-          <w:lang w:bidi="fa-IR"/>
-        </w:rPr>
-        <w:t xml:space="preserve"> پیاده سازی شده اس</w:t>
+          <w:u w:val="single"/>
+          <w:rtl/>
+          <w:lang w:bidi="fa-IR"/>
+        </w:rPr>
+        <w:t xml:space="preserve"> پیاده سازی شده است.</w:t>
       </w:r>
       <w:r>
         <w:rPr>
           <w:rFonts w:ascii="B Nazanin" w:hAnsi="B Nazanin" w:cs="B Nazanin" w:hint="cs"/>
           <w:color w:val="000000" w:themeColor="text1"/>
-          <w:rtl/>
-          <w:lang w:bidi="fa-IR"/>
-        </w:rPr>
-        <w:t>ت.</w:t>
+          <w:lang w:bidi="fa-IR"/>
+        </w:rPr>
+        <w:t xml:space="preserve"> </w:t>
       </w:r>
       <w:r>
         <w:rPr>
           <w:rFonts w:ascii="B Nazanin" w:hAnsi="B Nazanin" w:cs="B Nazanin" w:hint="cs"/>
           <w:color w:val="000000" w:themeColor="text1"/>
-          <w:lang w:bidi="fa-IR"/>
-        </w:rPr>
-        <w:t xml:space="preserve"> </w:t>
+          <w:rtl/>
+          <w:lang w:bidi="fa-IR"/>
+        </w:rPr>
+        <w:t xml:space="preserve"> نمودار های </w:t>
       </w:r>
       <w:r>
         <w:rPr>
@@ -1095,15 +1255,6 @@
           <w:rtl/>
           <w:lang w:bidi="fa-IR"/>
         </w:rPr>
-        <w:t xml:space="preserve"> نمودار های </w:t>
-      </w:r>
-      <w:r>
-        <w:rPr>
-          <w:rFonts w:ascii="B Nazanin" w:hAnsi="B Nazanin" w:cs="B Nazanin" w:hint="cs"/>
-          <w:color w:val="000000" w:themeColor="text1"/>
-          <w:rtl/>
-          <w:lang w:bidi="fa-IR"/>
-        </w:rPr>
         <w:t>خواسته شده در زیر قابل مشاهده است.</w:t>
       </w:r>
     </w:p>
@@ -1134,7 +1285,7 @@
         <w:bidi/>
         <w:jc w:val="right"/>
         <w:rPr>
-          <w:rFonts w:ascii="B Nazanin" w:hAnsi="B Nazanin" w:cs="B Nazanin" w:hint="cs"/>
+          <w:rFonts w:ascii="B Nazanin" w:hAnsi="B Nazanin" w:cs="B Nazanin"/>
           <w:color w:val="000000" w:themeColor="text1"/>
           <w:rtl/>
           <w:lang w:bidi="fa-IR"/>
@@ -1278,6 +1429,246 @@
     </w:p>
     <w:p>
       <w:pPr>
+        <w:bidi/>
+        <w:rPr>
+          <w:rFonts w:ascii="Cambria" w:hAnsi="Cambria" w:cs="B Nazanin"/>
+          <w:b/>
+          <w:bCs/>
+          <w:color w:val="000000" w:themeColor="text1"/>
+          <w:rtl/>
+          <w:lang w:bidi="fa-IR"/>
+        </w:rPr>
+      </w:pPr>
+    </w:p>
+    <w:p>
+      <w:pPr>
+        <w:bidi/>
+        <w:rPr>
+          <w:rFonts w:ascii="Cambria" w:hAnsi="Cambria" w:cs="B Nazanin"/>
+          <w:color w:val="000000" w:themeColor="text1"/>
+          <w:rtl/>
+          <w:lang w:bidi="fa-IR"/>
+        </w:rPr>
+      </w:pPr>
+      <w:r>
+        <w:rPr>
+          <w:rFonts w:ascii="Cambria" w:hAnsi="Cambria" w:cs="B Nazanin" w:hint="cs"/>
+          <w:color w:val="000000" w:themeColor="text1"/>
+          <w:rtl/>
+          <w:lang w:bidi="fa-IR"/>
+        </w:rPr>
+        <w:t xml:space="preserve">برای این بخش از بلوک </w:t>
+      </w:r>
+      <w:r>
+        <w:rPr>
+          <w:rFonts w:ascii="Cambria" w:hAnsi="Cambria" w:cs="B Nazanin"/>
+          <w:color w:val="000000" w:themeColor="text1"/>
+          <w:lang w:bidi="fa-IR"/>
+        </w:rPr>
+        <w:t xml:space="preserve">state space </w:t>
+      </w:r>
+      <w:r>
+        <w:rPr>
+          <w:rFonts w:ascii="Cambria" w:hAnsi="Cambria" w:cs="B Nazanin" w:hint="cs"/>
+          <w:color w:val="000000" w:themeColor="text1"/>
+          <w:rtl/>
+          <w:lang w:bidi="fa-IR"/>
+        </w:rPr>
+        <w:t xml:space="preserve"> در </w:t>
+      </w:r>
+      <w:proofErr w:type="spellStart"/>
+      <w:r>
+        <w:rPr>
+          <w:rFonts w:ascii="Cambria" w:hAnsi="Cambria" w:cs="B Nazanin" w:hint="cs"/>
+          <w:color w:val="000000" w:themeColor="text1"/>
+          <w:rtl/>
+          <w:lang w:bidi="fa-IR"/>
+        </w:rPr>
+        <w:t>سیمولینک</w:t>
+      </w:r>
+      <w:proofErr w:type="spellEnd"/>
+      <w:r>
+        <w:rPr>
+          <w:rFonts w:ascii="Cambria" w:hAnsi="Cambria" w:cs="B Nazanin" w:hint="cs"/>
+          <w:color w:val="000000" w:themeColor="text1"/>
+          <w:rtl/>
+          <w:lang w:bidi="fa-IR"/>
+        </w:rPr>
+        <w:t xml:space="preserve"> استفاده شده است و پاسخ به ورودی ضربه برای دو ورودی و نمودار </w:t>
+      </w:r>
+      <w:r>
+        <w:rPr>
+          <w:rFonts w:ascii="Cambria" w:hAnsi="Cambria" w:cs="B Nazanin"/>
+          <w:color w:val="000000" w:themeColor="text1"/>
+          <w:lang w:bidi="fa-IR"/>
+        </w:rPr>
+        <w:t xml:space="preserve">X-Y </w:t>
+      </w:r>
+      <w:r>
+        <w:rPr>
+          <w:rFonts w:ascii="Cambria" w:hAnsi="Cambria" w:cs="B Nazanin" w:hint="cs"/>
+          <w:color w:val="000000" w:themeColor="text1"/>
+          <w:rtl/>
+          <w:lang w:bidi="fa-IR"/>
+        </w:rPr>
+        <w:t xml:space="preserve"> نیز بدست آمده است. </w:t>
+      </w:r>
+    </w:p>
+    <w:p>
+      <w:pPr>
+        <w:bidi/>
+        <w:jc w:val="center"/>
+        <w:rPr>
+          <w:rFonts w:ascii="Cambria" w:hAnsi="Cambria" w:cs="B Nazanin"/>
+          <w:color w:val="000000" w:themeColor="text1"/>
+          <w:rtl/>
+          <w:lang w:bidi="fa-IR"/>
+        </w:rPr>
+      </w:pPr>
+      <w:r>
+        <w:rPr>
+          <w:rFonts w:ascii="Cambria" w:hAnsi="Cambria" w:cs="B Nazanin"/>
+          <w:noProof/>
+          <w:color w:val="000000" w:themeColor="text1"/>
+          <w:rtl/>
+          <w:lang w:val="fa-IR" w:bidi="fa-IR"/>
+        </w:rPr>
+        <w:lastRenderedPageBreak/>
+        <w:drawing>
+          <wp:inline distT="0" distB="0" distL="0" distR="0">
+            <wp:extent cx="2799761" cy="3226090"/>
+            <wp:effectExtent l="0" t="0" r="0" b="0"/>
+            <wp:docPr id="15" name="Picture 15"/>
+            <wp:cNvGraphicFramePr>
+              <a:graphicFrameLocks xmlns:a="http://schemas.openxmlformats.org/drawingml/2006/main" noChangeAspect="1"/>
+            </wp:cNvGraphicFramePr>
+            <a:graphic xmlns:a="http://schemas.openxmlformats.org/drawingml/2006/main">
+              <a:graphicData uri="http://schemas.openxmlformats.org/drawingml/2006/picture">
+                <pic:pic xmlns:pic="http://schemas.openxmlformats.org/drawingml/2006/picture">
+                  <pic:nvPicPr>
+                    <pic:cNvPr id="15" name="Screen Shot 1398-01-23 at 22.32.21.png"/>
+                    <pic:cNvPicPr/>
+                  </pic:nvPicPr>
+                  <pic:blipFill>
+                    <a:blip r:embed="rId7" cstate="print">
+                      <a:extLst>
+                        <a:ext uri="{28A0092B-C50C-407E-A947-70E740481C1C}">
+                          <a14:useLocalDpi xmlns:a14="http://schemas.microsoft.com/office/drawing/2010/main" val="0"/>
+                        </a:ext>
+                      </a:extLst>
+                    </a:blip>
+                    <a:stretch>
+                      <a:fillRect/>
+                    </a:stretch>
+                  </pic:blipFill>
+                  <pic:spPr>
+                    <a:xfrm>
+                      <a:off x="0" y="0"/>
+                      <a:ext cx="2804774" cy="3231867"/>
+                    </a:xfrm>
+                    <a:prstGeom prst="rect">
+                      <a:avLst/>
+                    </a:prstGeom>
+                  </pic:spPr>
+                </pic:pic>
+              </a:graphicData>
+            </a:graphic>
+          </wp:inline>
+        </w:drawing>
+      </w:r>
+    </w:p>
+    <w:p>
+      <w:pPr>
+        <w:bidi/>
+        <w:jc w:val="center"/>
+        <w:rPr>
+          <w:rFonts w:ascii="Cambria" w:hAnsi="Cambria" w:cs="B Nazanin"/>
+          <w:color w:val="000000" w:themeColor="text1"/>
+          <w:lang w:bidi="fa-IR"/>
+        </w:rPr>
+      </w:pPr>
+      <w:r>
+        <w:rPr>
+          <w:rFonts w:ascii="Cambria" w:hAnsi="Cambria" w:cs="B Nazanin" w:hint="cs"/>
+          <w:color w:val="000000" w:themeColor="text1"/>
+          <w:rtl/>
+          <w:lang w:bidi="fa-IR"/>
+        </w:rPr>
+        <w:t xml:space="preserve">نمونه ورودی های داده شده در حالت در نظر گرفتن </w:t>
+      </w:r>
+      <w:r>
+        <w:rPr>
+          <w:rFonts w:ascii="Cambria" w:hAnsi="Cambria" w:cs="B Nazanin"/>
+          <w:color w:val="000000" w:themeColor="text1"/>
+          <w:lang w:bidi="fa-IR"/>
+        </w:rPr>
+        <w:t>u</w:t>
+      </w:r>
+    </w:p>
+    <w:p>
+      <w:pPr>
+        <w:bidi/>
+        <w:jc w:val="center"/>
+        <w:rPr>
+          <w:rFonts w:ascii="Cambria" w:hAnsi="Cambria" w:cs="B Nazanin"/>
+          <w:color w:val="000000" w:themeColor="text1"/>
+          <w:rtl/>
+          <w:lang w:bidi="fa-IR"/>
+        </w:rPr>
+      </w:pPr>
+      <w:r>
+        <w:rPr>
+          <w:rFonts w:ascii="Cambria" w:hAnsi="Cambria" w:cs="B Nazanin" w:hint="cs"/>
+          <w:noProof/>
+          <w:color w:val="000000" w:themeColor="text1"/>
+          <w:rtl/>
+          <w:lang w:val="fa-IR" w:bidi="fa-IR"/>
+        </w:rPr>
+        <w:drawing>
+          <wp:inline distT="0" distB="0" distL="0" distR="0">
+            <wp:extent cx="5213023" cy="3258428"/>
+            <wp:effectExtent l="0" t="0" r="0" b="5715"/>
+            <wp:docPr id="9" name="Picture 9"/>
+            <wp:cNvGraphicFramePr>
+              <a:graphicFrameLocks xmlns:a="http://schemas.openxmlformats.org/drawingml/2006/main" noChangeAspect="1"/>
+            </wp:cNvGraphicFramePr>
+            <a:graphic xmlns:a="http://schemas.openxmlformats.org/drawingml/2006/main">
+              <a:graphicData uri="http://schemas.openxmlformats.org/drawingml/2006/picture">
+                <pic:pic xmlns:pic="http://schemas.openxmlformats.org/drawingml/2006/picture">
+                  <pic:nvPicPr>
+                    <pic:cNvPr id="9" name="Screen Shot 1398-01-23 at 22.24.33.png"/>
+                    <pic:cNvPicPr/>
+                  </pic:nvPicPr>
+                  <pic:blipFill>
+                    <a:blip r:embed="rId8" cstate="print">
+                      <a:extLst>
+                        <a:ext uri="{28A0092B-C50C-407E-A947-70E740481C1C}">
+                          <a14:useLocalDpi xmlns:a14="http://schemas.microsoft.com/office/drawing/2010/main" val="0"/>
+                        </a:ext>
+                      </a:extLst>
+                    </a:blip>
+                    <a:stretch>
+                      <a:fillRect/>
+                    </a:stretch>
+                  </pic:blipFill>
+                  <pic:spPr>
+                    <a:xfrm>
+                      <a:off x="0" y="0"/>
+                      <a:ext cx="5213997" cy="3259037"/>
+                    </a:xfrm>
+                    <a:prstGeom prst="rect">
+                      <a:avLst/>
+                    </a:prstGeom>
+                  </pic:spPr>
+                </pic:pic>
+              </a:graphicData>
+            </a:graphic>
+          </wp:inline>
+        </w:drawing>
+      </w:r>
+    </w:p>
+    <w:p>
+      <w:pPr>
         <w:jc w:val="right"/>
         <w:rPr>
           <w:rFonts w:ascii="Cambria" w:hAnsi="Cambria" w:cs="B Nazanin"/>
@@ -1291,46 +1682,454 @@
     </w:p>
     <w:p>
       <w:pPr>
+        <w:bidi/>
+        <w:rPr>
+          <w:rFonts w:ascii="Cambria" w:hAnsi="Cambria" w:cs="B Nazanin"/>
+          <w:color w:val="000000" w:themeColor="text1"/>
+          <w:lang w:bidi="fa-IR"/>
+        </w:rPr>
+      </w:pPr>
+    </w:p>
+    <w:p>
+      <w:pPr>
+        <w:pStyle w:val="ListParagraph"/>
+        <w:numPr>
+          <w:ilvl w:val="0"/>
+          <w:numId w:val="3"/>
+        </w:numPr>
+        <w:bidi/>
+        <w:rPr>
+          <w:rFonts w:ascii="Cambria" w:hAnsi="Cambria" w:cs="B Nazanin"/>
+          <w:color w:val="000000" w:themeColor="text1"/>
+          <w:rtl/>
+          <w:lang w:bidi="fa-IR"/>
+        </w:rPr>
+      </w:pPr>
+      <w:r>
+        <w:rPr>
+          <w:rFonts w:ascii="Cambria" w:hAnsi="Cambria" w:cs="B Nazanin" w:hint="cs"/>
+          <w:color w:val="000000" w:themeColor="text1"/>
+          <w:rtl/>
+          <w:lang w:bidi="fa-IR"/>
+        </w:rPr>
+        <w:t xml:space="preserve">خروجی پاسخ پله با در نظر گرفتن تاثیر انسان یا </w:t>
+      </w:r>
+      <w:r>
+        <w:rPr>
+          <w:rFonts w:ascii="Cambria" w:hAnsi="Cambria" w:cs="B Nazanin"/>
+          <w:color w:val="000000" w:themeColor="text1"/>
+          <w:lang w:bidi="fa-IR"/>
+        </w:rPr>
+        <w:t xml:space="preserve"> : u </w:t>
+      </w:r>
+    </w:p>
+    <w:p>
+      <w:pPr>
+        <w:bidi/>
+        <w:rPr>
+          <w:rFonts w:ascii="Cambria" w:hAnsi="Cambria" w:cs="B Nazanin"/>
+          <w:color w:val="000000" w:themeColor="text1"/>
+          <w:lang w:bidi="fa-IR"/>
+        </w:rPr>
+      </w:pPr>
+    </w:p>
+    <w:p>
+      <w:pPr>
+        <w:bidi/>
+        <w:rPr>
+          <w:rFonts w:ascii="Cambria" w:hAnsi="Cambria" w:cs="B Nazanin"/>
+          <w:color w:val="000000" w:themeColor="text1"/>
+          <w:lang w:bidi="fa-IR"/>
+        </w:rPr>
+      </w:pPr>
+    </w:p>
+    <w:p>
+      <w:pPr>
+        <w:bidi/>
+        <w:jc w:val="center"/>
+        <w:rPr>
+          <w:rFonts w:ascii="Cambria" w:hAnsi="Cambria" w:cs="B Nazanin"/>
+          <w:color w:val="000000" w:themeColor="text1"/>
+          <w:rtl/>
+          <w:lang w:bidi="fa-IR"/>
+        </w:rPr>
+      </w:pPr>
+      <w:r>
+        <w:rPr>
+          <w:rFonts w:ascii="Cambria" w:hAnsi="Cambria" w:cs="B Nazanin" w:hint="cs"/>
+          <w:noProof/>
+          <w:color w:val="000000" w:themeColor="text1"/>
+          <w:lang w:bidi="fa-IR"/>
+        </w:rPr>
+        <w:lastRenderedPageBreak/>
+        <w:drawing>
+          <wp:inline distT="0" distB="0" distL="0" distR="0">
+            <wp:extent cx="5250730" cy="3281997"/>
+            <wp:effectExtent l="0" t="0" r="0" b="0"/>
+            <wp:docPr id="10" name="Picture 10"/>
+            <wp:cNvGraphicFramePr>
+              <a:graphicFrameLocks xmlns:a="http://schemas.openxmlformats.org/drawingml/2006/main" noChangeAspect="1"/>
+            </wp:cNvGraphicFramePr>
+            <a:graphic xmlns:a="http://schemas.openxmlformats.org/drawingml/2006/main">
+              <a:graphicData uri="http://schemas.openxmlformats.org/drawingml/2006/picture">
+                <pic:pic xmlns:pic="http://schemas.openxmlformats.org/drawingml/2006/picture">
+                  <pic:nvPicPr>
+                    <pic:cNvPr id="10" name="Screen Shot 1398-01-23 at 22.27.53.png"/>
+                    <pic:cNvPicPr/>
+                  </pic:nvPicPr>
+                  <pic:blipFill>
+                    <a:blip r:embed="rId9" cstate="print">
+                      <a:extLst>
+                        <a:ext uri="{28A0092B-C50C-407E-A947-70E740481C1C}">
+                          <a14:useLocalDpi xmlns:a14="http://schemas.microsoft.com/office/drawing/2010/main" val="0"/>
+                        </a:ext>
+                      </a:extLst>
+                    </a:blip>
+                    <a:stretch>
+                      <a:fillRect/>
+                    </a:stretch>
+                  </pic:blipFill>
+                  <pic:spPr>
+                    <a:xfrm>
+                      <a:off x="0" y="0"/>
+                      <a:ext cx="5257352" cy="3286136"/>
+                    </a:xfrm>
+                    <a:prstGeom prst="rect">
+                      <a:avLst/>
+                    </a:prstGeom>
+                  </pic:spPr>
+                </pic:pic>
+              </a:graphicData>
+            </a:graphic>
+          </wp:inline>
+        </w:drawing>
+      </w:r>
+    </w:p>
+    <w:p>
+      <w:pPr>
+        <w:bidi/>
+        <w:rPr>
+          <w:rFonts w:ascii="Cambria" w:hAnsi="Cambria" w:cs="B Nazanin"/>
+          <w:color w:val="000000" w:themeColor="text1"/>
+          <w:rtl/>
+          <w:lang w:bidi="fa-IR"/>
+        </w:rPr>
+      </w:pPr>
+    </w:p>
+    <w:p>
+      <w:pPr>
+        <w:bidi/>
+        <w:rPr>
+          <w:rFonts w:ascii="Cambria" w:hAnsi="Cambria" w:cs="B Nazanin"/>
+          <w:color w:val="000000" w:themeColor="text1"/>
+          <w:lang w:bidi="fa-IR"/>
+        </w:rPr>
+      </w:pPr>
+    </w:p>
+    <w:p>
+      <w:pPr>
+        <w:bidi/>
+        <w:rPr>
+          <w:rFonts w:ascii="Cambria" w:hAnsi="Cambria" w:cs="B Nazanin"/>
+          <w:color w:val="000000" w:themeColor="text1"/>
+          <w:lang w:bidi="fa-IR"/>
+        </w:rPr>
+      </w:pPr>
+    </w:p>
+    <w:p>
+      <w:pPr>
+        <w:bidi/>
+        <w:rPr>
+          <w:rFonts w:ascii="Cambria" w:hAnsi="Cambria" w:cs="B Nazanin"/>
+          <w:color w:val="000000" w:themeColor="text1"/>
+          <w:lang w:bidi="fa-IR"/>
+        </w:rPr>
+      </w:pPr>
+    </w:p>
+    <w:p>
+      <w:pPr>
+        <w:bidi/>
+        <w:rPr>
+          <w:rFonts w:ascii="Cambria" w:hAnsi="Cambria" w:cs="B Nazanin"/>
+          <w:color w:val="000000" w:themeColor="text1"/>
+          <w:lang w:bidi="fa-IR"/>
+        </w:rPr>
+      </w:pPr>
+    </w:p>
+    <w:p>
+      <w:pPr>
+        <w:bidi/>
+        <w:rPr>
+          <w:rFonts w:ascii="Cambria" w:hAnsi="Cambria" w:cs="B Nazanin"/>
+          <w:color w:val="000000" w:themeColor="text1"/>
+          <w:lang w:bidi="fa-IR"/>
+        </w:rPr>
+      </w:pPr>
+    </w:p>
+    <w:p>
+      <w:pPr>
+        <w:bidi/>
+        <w:rPr>
+          <w:rFonts w:ascii="Cambria" w:hAnsi="Cambria" w:cs="B Nazanin"/>
+          <w:color w:val="000000" w:themeColor="text1"/>
+          <w:lang w:bidi="fa-IR"/>
+        </w:rPr>
+      </w:pPr>
+    </w:p>
+    <w:p>
+      <w:pPr>
+        <w:bidi/>
+        <w:rPr>
+          <w:rFonts w:ascii="Cambria" w:hAnsi="Cambria" w:cs="B Nazanin"/>
+          <w:color w:val="000000" w:themeColor="text1"/>
+          <w:rtl/>
+          <w:lang w:bidi="fa-IR"/>
+        </w:rPr>
+      </w:pPr>
+    </w:p>
+    <w:p>
+      <w:pPr>
+        <w:pStyle w:val="ListParagraph"/>
+        <w:numPr>
+          <w:ilvl w:val="0"/>
+          <w:numId w:val="3"/>
+        </w:numPr>
+        <w:bidi/>
+        <w:rPr>
+          <w:rFonts w:ascii="Cambria" w:hAnsi="Cambria" w:cs="B Nazanin"/>
+          <w:color w:val="000000" w:themeColor="text1"/>
+          <w:rtl/>
+          <w:lang w:bidi="fa-IR"/>
+        </w:rPr>
+      </w:pPr>
+      <w:r>
+        <w:rPr>
+          <w:rFonts w:ascii="Cambria" w:hAnsi="Cambria" w:cs="B Nazanin" w:hint="cs"/>
+          <w:color w:val="000000" w:themeColor="text1"/>
+          <w:rtl/>
+          <w:lang w:bidi="fa-IR"/>
+        </w:rPr>
+        <w:t xml:space="preserve">خروجی پاسخ پله بدون در نظر گرفتن تاثیر انسان یا </w:t>
+      </w:r>
+      <w:r>
+        <w:rPr>
+          <w:rFonts w:ascii="Cambria" w:hAnsi="Cambria" w:cs="B Nazanin"/>
+          <w:color w:val="000000" w:themeColor="text1"/>
+          <w:lang w:bidi="fa-IR"/>
+        </w:rPr>
+        <w:t xml:space="preserve">u : </w:t>
+      </w:r>
+    </w:p>
+    <w:p>
+      <w:pPr>
+        <w:bidi/>
+        <w:rPr>
+          <w:rFonts w:ascii="Cambria" w:hAnsi="Cambria" w:cs="B Nazanin"/>
+          <w:color w:val="000000" w:themeColor="text1"/>
+          <w:lang w:bidi="fa-IR"/>
+        </w:rPr>
+      </w:pPr>
+    </w:p>
+    <w:p>
+      <w:pPr>
+        <w:bidi/>
+        <w:jc w:val="center"/>
+        <w:rPr>
+          <w:rFonts w:ascii="Cambria" w:hAnsi="Cambria" w:cs="B Nazanin"/>
+          <w:color w:val="000000" w:themeColor="text1"/>
+          <w:lang w:bidi="fa-IR"/>
+        </w:rPr>
+      </w:pPr>
+      <w:r>
+        <w:rPr>
+          <w:rFonts w:ascii="Cambria" w:hAnsi="Cambria" w:cs="B Nazanin" w:hint="cs"/>
+          <w:noProof/>
+          <w:color w:val="000000" w:themeColor="text1"/>
+          <w:lang w:bidi="fa-IR"/>
+        </w:rPr>
+        <w:drawing>
+          <wp:inline distT="0" distB="0" distL="0" distR="0">
+            <wp:extent cx="5326144" cy="3329135"/>
+            <wp:effectExtent l="0" t="0" r="0" b="0"/>
+            <wp:docPr id="14" name="Picture 14"/>
+            <wp:cNvGraphicFramePr>
+              <a:graphicFrameLocks xmlns:a="http://schemas.openxmlformats.org/drawingml/2006/main" noChangeAspect="1"/>
+            </wp:cNvGraphicFramePr>
+            <a:graphic xmlns:a="http://schemas.openxmlformats.org/drawingml/2006/main">
+              <a:graphicData uri="http://schemas.openxmlformats.org/drawingml/2006/picture">
+                <pic:pic xmlns:pic="http://schemas.openxmlformats.org/drawingml/2006/picture">
+                  <pic:nvPicPr>
+                    <pic:cNvPr id="14" name="Screen Shot 1398-01-23 at 22.30.14.png"/>
+                    <pic:cNvPicPr/>
+                  </pic:nvPicPr>
+                  <pic:blipFill>
+                    <a:blip r:embed="rId10" cstate="print">
+                      <a:extLst>
+                        <a:ext uri="{28A0092B-C50C-407E-A947-70E740481C1C}">
+                          <a14:useLocalDpi xmlns:a14="http://schemas.microsoft.com/office/drawing/2010/main" val="0"/>
+                        </a:ext>
+                      </a:extLst>
+                    </a:blip>
+                    <a:stretch>
+                      <a:fillRect/>
+                    </a:stretch>
+                  </pic:blipFill>
+                  <pic:spPr>
+                    <a:xfrm>
+                      <a:off x="0" y="0"/>
+                      <a:ext cx="5327877" cy="3330218"/>
+                    </a:xfrm>
+                    <a:prstGeom prst="rect">
+                      <a:avLst/>
+                    </a:prstGeom>
+                  </pic:spPr>
+                </pic:pic>
+              </a:graphicData>
+            </a:graphic>
+          </wp:inline>
+        </w:drawing>
+      </w:r>
+    </w:p>
+    <w:p>
+      <w:pPr>
+        <w:bidi/>
+        <w:rPr>
+          <w:rFonts w:ascii="Cambria" w:hAnsi="Cambria" w:cs="B Nazanin"/>
+          <w:color w:val="000000" w:themeColor="text1"/>
+          <w:rtl/>
+          <w:lang w:bidi="fa-IR"/>
+        </w:rPr>
+      </w:pPr>
+    </w:p>
+    <w:p>
+      <w:pPr>
+        <w:bidi/>
+        <w:rPr>
+          <w:rFonts w:ascii="B Nazanin" w:hAnsi="B Nazanin" w:cs="B Nazanin"/>
+          <w:color w:val="000000" w:themeColor="text1"/>
+          <w:u w:val="single"/>
+          <w:rtl/>
+          <w:lang w:bidi="fa-IR"/>
+        </w:rPr>
+      </w:pPr>
+      <w:r>
+        <w:rPr>
+          <w:rFonts w:ascii="B Nazanin" w:hAnsi="B Nazanin" w:cs="B Nazanin" w:hint="cs"/>
+          <w:color w:val="000000" w:themeColor="text1"/>
+          <w:u w:val="single"/>
+          <w:rtl/>
+          <w:lang w:bidi="fa-IR"/>
+        </w:rPr>
+        <w:t xml:space="preserve">پیاده سازی این بخش در فایل </w:t>
+      </w:r>
+      <w:r>
+        <w:rPr>
+          <w:rFonts w:ascii="B Nazanin" w:hAnsi="B Nazanin" w:cs="B Nazanin" w:hint="cs"/>
+          <w:color w:val="000000" w:themeColor="text1"/>
+          <w:u w:val="single"/>
+          <w:lang w:bidi="fa-IR"/>
+        </w:rPr>
+        <w:t xml:space="preserve">part4.slx </w:t>
+      </w:r>
+      <w:r>
+        <w:rPr>
+          <w:rFonts w:ascii="B Nazanin" w:hAnsi="B Nazanin" w:cs="B Nazanin" w:hint="cs"/>
+          <w:color w:val="000000" w:themeColor="text1"/>
+          <w:u w:val="single"/>
+          <w:rtl/>
+          <w:lang w:bidi="fa-IR"/>
+        </w:rPr>
+        <w:t xml:space="preserve"> آمده است.</w:t>
+      </w:r>
+    </w:p>
+    <w:p>
+      <w:pPr>
+        <w:bidi/>
+        <w:rPr>
+          <w:rFonts w:ascii="Cambria" w:hAnsi="Cambria" w:cs="B Nazanin"/>
+          <w:color w:val="000000" w:themeColor="text1"/>
+          <w:rtl/>
+          <w:lang w:bidi="fa-IR"/>
+        </w:rPr>
+      </w:pPr>
+    </w:p>
+    <w:p>
+      <w:pPr>
+        <w:bidi/>
+        <w:rPr>
+          <w:rFonts w:ascii="Cambria" w:hAnsi="Cambria" w:cs="B Nazanin"/>
+          <w:color w:val="000000" w:themeColor="text1"/>
+          <w:rtl/>
+          <w:lang w:bidi="fa-IR"/>
+        </w:rPr>
+      </w:pPr>
+    </w:p>
+    <w:p>
+      <w:pPr>
+        <w:bidi/>
+        <w:rPr>
+          <w:rFonts w:ascii="Cambria" w:hAnsi="Cambria" w:cs="B Nazanin"/>
+          <w:color w:val="000000" w:themeColor="text1"/>
+          <w:rtl/>
+          <w:lang w:bidi="fa-IR"/>
+        </w:rPr>
+      </w:pPr>
+    </w:p>
+    <w:p>
+      <w:pPr>
+        <w:bidi/>
+        <w:rPr>
+          <w:rFonts w:ascii="Cambria" w:hAnsi="Cambria" w:cs="B Nazanin"/>
+          <w:color w:val="000000" w:themeColor="text1"/>
+          <w:rtl/>
+          <w:lang w:bidi="fa-IR"/>
+        </w:rPr>
+      </w:pPr>
+    </w:p>
+    <w:p>
+      <w:pPr>
+        <w:bidi/>
+        <w:rPr>
+          <w:rFonts w:ascii="Cambria" w:hAnsi="Cambria" w:cs="B Nazanin"/>
+          <w:color w:val="000000" w:themeColor="text1"/>
+          <w:rtl/>
+          <w:lang w:bidi="fa-IR"/>
+        </w:rPr>
+      </w:pPr>
+    </w:p>
+    <w:p>
+      <w:pPr>
         <w:jc w:val="right"/>
         <w:rPr>
           <w:rFonts w:ascii="Cambria" w:hAnsi="Cambria" w:cs="B Nazanin"/>
           <w:b/>
           <w:bCs/>
           <w:color w:val="000000" w:themeColor="text1"/>
-          <w:rtl/>
-          <w:lang w:bidi="fa-IR"/>
-        </w:rPr>
-      </w:pPr>
+          <w:sz w:val="28"/>
+          <w:szCs w:val="28"/>
+          <w:rtl/>
+          <w:lang w:bidi="fa-IR"/>
+        </w:rPr>
+      </w:pPr>
+      <w:r>
+        <w:rPr>
+          <w:rFonts w:ascii="Cambria" w:hAnsi="Cambria" w:cs="B Nazanin" w:hint="cs"/>
+          <w:b/>
+          <w:bCs/>
+          <w:color w:val="000000" w:themeColor="text1"/>
+          <w:sz w:val="28"/>
+          <w:szCs w:val="28"/>
+          <w:rtl/>
+          <w:lang w:bidi="fa-IR"/>
+        </w:rPr>
+        <w:t xml:space="preserve">۵- بدست آوردن تابع تبدیل و پاسخ پله و ضربه </w:t>
+      </w:r>
     </w:p>
     <w:p>
       <w:pPr>
         <w:jc w:val="right"/>
         <w:rPr>
           <w:rFonts w:ascii="Cambria" w:hAnsi="Cambria" w:cs="B Nazanin"/>
-          <w:b/>
-          <w:bCs/>
-          <w:color w:val="000000" w:themeColor="text1"/>
-          <w:rtl/>
-          <w:lang w:bidi="fa-IR"/>
-        </w:rPr>
-      </w:pPr>
-      <w:r>
-        <w:rPr>
-          <w:rFonts w:ascii="Cambria" w:hAnsi="Cambria" w:cs="B Nazanin" w:hint="cs"/>
-          <w:b/>
-          <w:bCs/>
-          <w:color w:val="000000" w:themeColor="text1"/>
-          <w:rtl/>
-          <w:lang w:bidi="fa-IR"/>
-        </w:rPr>
-        <w:t xml:space="preserve">۵- بدست آوردن تابع تبدیل و پاسخ پله و ضربه </w:t>
-      </w:r>
-    </w:p>
-    <w:p>
-      <w:pPr>
-        <w:jc w:val="right"/>
-        <w:rPr>
-          <w:rFonts w:ascii="Cambria" w:hAnsi="Cambria" w:cs="B Nazanin"/>
           <w:color w:val="000000" w:themeColor="text1"/>
           <w:rtl/>
           <w:lang w:bidi="fa-IR"/>
@@ -1351,6 +2150,7 @@
         <w:rPr>
           <w:rFonts w:ascii="Cambria" w:hAnsi="Cambria" w:cs="Times New Roman" w:hint="cs"/>
           <w:color w:val="000000" w:themeColor="text1"/>
+          <w:u w:val="single"/>
           <w:rtl/>
           <w:lang w:bidi="fa-IR"/>
         </w:rPr>
@@ -1362,6 +2162,7 @@
           <w:b/>
           <w:bCs/>
           <w:color w:val="000000" w:themeColor="text1"/>
+          <w:u w:val="single"/>
           <w:rtl/>
           <w:lang w:bidi="fa-IR"/>
         </w:rPr>
@@ -1373,6 +2174,7 @@
           <w:b/>
           <w:bCs/>
           <w:color w:val="000000" w:themeColor="text1"/>
+          <w:u w:val="single"/>
           <w:lang w:bidi="fa-IR"/>
         </w:rPr>
         <w:t>part5to11.m</w:t>
@@ -1383,6 +2185,7 @@
           <w:b/>
           <w:bCs/>
           <w:color w:val="000000" w:themeColor="text1"/>
+          <w:u w:val="single"/>
           <w:rtl/>
           <w:lang w:bidi="fa-IR"/>
         </w:rPr>
@@ -1392,6 +2195,7 @@
         <w:rPr>
           <w:rFonts w:ascii="Cambria" w:hAnsi="Cambria" w:cs="B Nazanin"/>
           <w:color w:val="000000" w:themeColor="text1"/>
+          <w:u w:val="single"/>
           <w:rtl/>
           <w:lang w:bidi="fa-IR"/>
         </w:rPr>
@@ -1401,10 +2205,20 @@
         <w:rPr>
           <w:rFonts w:ascii="Cambria" w:hAnsi="Cambria" w:cs="B Nazanin" w:hint="cs"/>
           <w:color w:val="000000" w:themeColor="text1"/>
-          <w:rtl/>
-          <w:lang w:bidi="fa-IR"/>
-        </w:rPr>
-        <w:t>پیاده سازی شده است. تابع تبدیل فضای حالت به کمک دستورات زیر بدست آمد :</w:t>
+          <w:u w:val="single"/>
+          <w:rtl/>
+          <w:lang w:bidi="fa-IR"/>
+        </w:rPr>
+        <w:t>پیاده سازی شده است.</w:t>
+      </w:r>
+      <w:r>
+        <w:rPr>
+          <w:rFonts w:ascii="Cambria" w:hAnsi="Cambria" w:cs="B Nazanin" w:hint="cs"/>
+          <w:color w:val="000000" w:themeColor="text1"/>
+          <w:rtl/>
+          <w:lang w:bidi="fa-IR"/>
+        </w:rPr>
+        <w:t xml:space="preserve"> تابع تبدیل فضای حالت به کمک دستورات زیر بدست آمد :</w:t>
       </w:r>
     </w:p>
     <w:p>
@@ -1857,7 +2671,6 @@
           <w:rtl/>
           <w:lang w:val="fa-IR" w:bidi="fa-IR"/>
         </w:rPr>
-        <w:lastRenderedPageBreak/>
         <w:drawing>
           <wp:inline distT="0" distB="0" distL="0" distR="0">
             <wp:extent cx="5727700" cy="1647825"/>
@@ -1874,7 +2687,7 @@
                     <pic:cNvPicPr/>
                   </pic:nvPicPr>
                   <pic:blipFill>
-                    <a:blip r:embed="rId7" cstate="print">
+                    <a:blip r:embed="rId11" cstate="print">
                       <a:extLst>
                         <a:ext uri="{28A0092B-C50C-407E-A947-70E740481C1C}">
                           <a14:useLocalDpi xmlns:a14="http://schemas.microsoft.com/office/drawing/2010/main" val="0"/>
@@ -2273,7 +3086,7 @@
         <w:adjustRightInd w:val="0"/>
         <w:jc w:val="right"/>
         <w:rPr>
-          <w:rFonts w:ascii="Cambria" w:hAnsi="Cambria" w:cs="B Nazanin" w:hint="cs"/>
+          <w:rFonts w:ascii="Cambria" w:hAnsi="Cambria" w:cs="B Nazanin"/>
           <w:rtl/>
           <w:lang w:bidi="fa-IR"/>
         </w:rPr>
@@ -2298,44 +3111,39 @@
         </w:rPr>
         <w:t xml:space="preserve">که با معادله حالت ما متفاوت می باشد. </w:t>
       </w:r>
-      <w:r>
-        <w:rPr>
-          <w:rFonts w:ascii="Cambria" w:hAnsi="Cambria" w:cs="B Nazanin" w:hint="cs"/>
-          <w:color w:val="FF0000"/>
-          <w:rtl/>
-          <w:lang w:bidi="fa-IR"/>
-        </w:rPr>
-        <w:t>علت این است که ...</w:t>
-      </w:r>
-    </w:p>
-    <w:p>
-      <w:pPr>
-        <w:bidi/>
-        <w:rPr>
-          <w:rFonts w:ascii="Cambria" w:hAnsi="Cambria" w:cs="B Nazanin"/>
-          <w:color w:val="000000" w:themeColor="text1"/>
-          <w:rtl/>
-          <w:lang w:bidi="fa-IR"/>
-        </w:rPr>
-      </w:pPr>
-    </w:p>
-    <w:p>
-      <w:pPr>
-        <w:bidi/>
-        <w:rPr>
-          <w:rFonts w:ascii="Cambria" w:hAnsi="Cambria" w:cs="B Nazanin"/>
-          <w:b/>
-          <w:bCs/>
-          <w:color w:val="000000" w:themeColor="text1"/>
-          <w:lang w:bidi="fa-IR"/>
-        </w:rPr>
-      </w:pPr>
-      <w:r>
-        <w:rPr>
-          <w:rFonts w:ascii="Cambria" w:hAnsi="Cambria" w:cs="B Nazanin" w:hint="cs"/>
-          <w:b/>
-          <w:bCs/>
-          <w:color w:val="000000" w:themeColor="text1"/>
+    </w:p>
+    <w:p>
+      <w:pPr>
+        <w:bidi/>
+        <w:rPr>
+          <w:rFonts w:ascii="Cambria" w:hAnsi="Cambria" w:cs="B Nazanin"/>
+          <w:color w:val="000000" w:themeColor="text1"/>
+          <w:rtl/>
+          <w:lang w:bidi="fa-IR"/>
+        </w:rPr>
+      </w:pPr>
+    </w:p>
+    <w:p>
+      <w:pPr>
+        <w:bidi/>
+        <w:rPr>
+          <w:rFonts w:ascii="Cambria" w:hAnsi="Cambria" w:cs="B Nazanin"/>
+          <w:b/>
+          <w:bCs/>
+          <w:color w:val="000000" w:themeColor="text1"/>
+          <w:sz w:val="28"/>
+          <w:szCs w:val="28"/>
+          <w:lang w:bidi="fa-IR"/>
+        </w:rPr>
+      </w:pPr>
+      <w:r>
+        <w:rPr>
+          <w:rFonts w:ascii="Cambria" w:hAnsi="Cambria" w:cs="B Nazanin" w:hint="cs"/>
+          <w:b/>
+          <w:bCs/>
+          <w:color w:val="000000" w:themeColor="text1"/>
+          <w:sz w:val="28"/>
+          <w:szCs w:val="28"/>
           <w:rtl/>
           <w:lang w:bidi="fa-IR"/>
         </w:rPr>
@@ -2352,6 +3160,17 @@
           <w:lang w:bidi="fa-IR"/>
         </w:rPr>
       </w:pPr>
+    </w:p>
+    <w:p>
+      <w:pPr>
+        <w:bidi/>
+        <w:rPr>
+          <w:rFonts w:ascii="Cambria" w:hAnsi="Cambria" w:cs="B Nazanin"/>
+          <w:color w:val="000000" w:themeColor="text1"/>
+          <w:rtl/>
+          <w:lang w:bidi="fa-IR"/>
+        </w:rPr>
+      </w:pPr>
       <w:r>
         <w:rPr>
           <w:rFonts w:ascii="Cambria" w:hAnsi="Cambria" w:cs="B Nazanin" w:hint="cs"/>
@@ -2381,12 +3200,21 @@
         </w:rPr>
         <w:t>.</w:t>
       </w:r>
-    </w:p>
-    <w:p>
-      <w:pPr>
-        <w:bidi/>
-        <w:rPr>
-          <w:rFonts w:ascii="Cambria" w:hAnsi="Cambria" w:cs="B Nazanin" w:hint="cs"/>
+      <w:r>
+        <w:rPr>
+          <w:rFonts w:ascii="Cambria" w:hAnsi="Cambria" w:cs="B Nazanin" w:hint="cs"/>
+          <w:color w:val="000000" w:themeColor="text1"/>
+          <w:rtl/>
+          <w:lang w:bidi="fa-IR"/>
+        </w:rPr>
+        <w:t xml:space="preserve"> همانطور که مشاهده می شود هر دو به فرم سینوسی می باشند.</w:t>
+      </w:r>
+    </w:p>
+    <w:p>
+      <w:pPr>
+        <w:bidi/>
+        <w:rPr>
+          <w:rFonts w:ascii="Cambria" w:hAnsi="Cambria" w:cs="B Nazanin"/>
           <w:color w:val="000000" w:themeColor="text1"/>
           <w:rtl/>
           <w:lang w:bidi="fa-IR"/>
@@ -2429,7 +3257,7 @@
                     <pic:cNvPicPr/>
                   </pic:nvPicPr>
                   <pic:blipFill>
-                    <a:blip r:embed="rId8" cstate="print">
+                    <a:blip r:embed="rId12" cstate="print">
                       <a:extLst>
                         <a:ext uri="{28A0092B-C50C-407E-A947-70E740481C1C}">
                           <a14:useLocalDpi xmlns:a14="http://schemas.microsoft.com/office/drawing/2010/main" val="0"/>
@@ -2495,7 +3323,7 @@
                     <pic:cNvPicPr/>
                   </pic:nvPicPr>
                   <pic:blipFill>
-                    <a:blip r:embed="rId9" cstate="print">
+                    <a:blip r:embed="rId13" cstate="print">
                       <a:extLst>
                         <a:ext uri="{28A0092B-C50C-407E-A947-70E740481C1C}">
                           <a14:useLocalDpi xmlns:a14="http://schemas.microsoft.com/office/drawing/2010/main" val="0"/>
@@ -2591,16 +3419,20 @@
           <w:b/>
           <w:bCs/>
           <w:color w:val="000000" w:themeColor="text1"/>
-          <w:rtl/>
-          <w:lang w:bidi="fa-IR"/>
-        </w:rPr>
-      </w:pPr>
-      <w:r>
-        <w:rPr>
-          <w:rFonts w:ascii="Cambria" w:hAnsi="Cambria" w:cs="B Nazanin" w:hint="cs"/>
-          <w:b/>
-          <w:bCs/>
-          <w:color w:val="000000" w:themeColor="text1"/>
+          <w:sz w:val="28"/>
+          <w:szCs w:val="28"/>
+          <w:rtl/>
+          <w:lang w:bidi="fa-IR"/>
+        </w:rPr>
+      </w:pPr>
+      <w:r>
+        <w:rPr>
+          <w:rFonts w:ascii="Cambria" w:hAnsi="Cambria" w:cs="B Nazanin" w:hint="cs"/>
+          <w:b/>
+          <w:bCs/>
+          <w:color w:val="000000" w:themeColor="text1"/>
+          <w:sz w:val="28"/>
+          <w:szCs w:val="28"/>
           <w:rtl/>
           <w:lang w:bidi="fa-IR"/>
         </w:rPr>
@@ -2613,6 +3445,8 @@
           <w:b/>
           <w:bCs/>
           <w:color w:val="000000" w:themeColor="text1"/>
+          <w:sz w:val="28"/>
+          <w:szCs w:val="28"/>
           <w:rtl/>
           <w:lang w:bidi="fa-IR"/>
         </w:rPr>
@@ -2625,6 +3459,8 @@
           <w:b/>
           <w:bCs/>
           <w:color w:val="000000" w:themeColor="text1"/>
+          <w:sz w:val="28"/>
+          <w:szCs w:val="28"/>
           <w:rtl/>
           <w:lang w:bidi="fa-IR"/>
         </w:rPr>
@@ -2656,6 +3492,7 @@
         <w:rPr>
           <w:rFonts w:ascii="Cambria" w:hAnsi="Cambria" w:cs="B Nazanin" w:hint="cs"/>
           <w:color w:val="000000" w:themeColor="text1"/>
+          <w:u w:val="single"/>
           <w:rtl/>
           <w:lang w:bidi="fa-IR"/>
         </w:rPr>
@@ -2665,6 +3502,7 @@
         <w:rPr>
           <w:rFonts w:ascii="Cambria" w:hAnsi="Cambria" w:cs="B Nazanin"/>
           <w:color w:val="000000" w:themeColor="text1"/>
+          <w:u w:val="single"/>
           <w:lang w:bidi="fa-IR"/>
         </w:rPr>
         <w:t xml:space="preserve">part5to11.m </w:t>
@@ -2673,10 +3511,20 @@
         <w:rPr>
           <w:rFonts w:ascii="Cambria" w:hAnsi="Cambria" w:cs="B Nazanin" w:hint="cs"/>
           <w:color w:val="000000" w:themeColor="text1"/>
-          <w:rtl/>
-          <w:lang w:bidi="fa-IR"/>
-        </w:rPr>
-        <w:t xml:space="preserve"> آورده شده است. به کمک دستورات زیر پاسخ پله سیستم مورد نظر را بدست می آوریم :</w:t>
+          <w:u w:val="single"/>
+          <w:rtl/>
+          <w:lang w:bidi="fa-IR"/>
+        </w:rPr>
+        <w:t xml:space="preserve"> آورده شده است</w:t>
+      </w:r>
+      <w:r>
+        <w:rPr>
+          <w:rFonts w:ascii="Cambria" w:hAnsi="Cambria" w:cs="B Nazanin" w:hint="cs"/>
+          <w:color w:val="000000" w:themeColor="text1"/>
+          <w:rtl/>
+          <w:lang w:bidi="fa-IR"/>
+        </w:rPr>
+        <w:t>. به کمک دستورات زیر پاسخ پله سیستم مورد نظر را بدست می آوریم :</w:t>
       </w:r>
     </w:p>
     <w:p>
@@ -2893,7 +3741,6 @@
         <w:rPr>
           <w:rFonts w:ascii="Cambria" w:hAnsi="Cambria" w:cs="B Nazanin"/>
           <w:color w:val="000000" w:themeColor="text1"/>
-          <w:rtl/>
           <w:lang w:bidi="fa-IR"/>
         </w:rPr>
       </w:pPr>
@@ -2921,7 +3768,7 @@
                     <pic:cNvPicPr/>
                   </pic:nvPicPr>
                   <pic:blipFill>
-                    <a:blip r:embed="rId10" cstate="print">
+                    <a:blip r:embed="rId14" cstate="print">
                       <a:extLst>
                         <a:ext uri="{28A0092B-C50C-407E-A947-70E740481C1C}">
                           <a14:useLocalDpi xmlns:a14="http://schemas.microsoft.com/office/drawing/2010/main" val="0"/>
@@ -2954,40 +3801,105 @@
         <w:rPr>
           <w:rFonts w:ascii="Cambria" w:hAnsi="Cambria" w:cs="B Nazanin"/>
           <w:color w:val="000000" w:themeColor="text1"/>
-          <w:rtl/>
-          <w:lang w:bidi="fa-IR"/>
-        </w:rPr>
-      </w:pPr>
-    </w:p>
-    <w:p>
-      <w:pPr>
-        <w:bidi/>
-        <w:rPr>
-          <w:rFonts w:ascii="Cambria" w:hAnsi="Cambria" w:cs="B Nazanin"/>
-          <w:color w:val="000000" w:themeColor="text1"/>
-          <w:rtl/>
-          <w:lang w:bidi="fa-IR"/>
-        </w:rPr>
-      </w:pPr>
-    </w:p>
-    <w:p>
-      <w:pPr>
-        <w:bidi/>
-        <w:rPr>
-          <w:rFonts w:ascii="Cambria" w:hAnsi="Cambria" w:cs="B Nazanin"/>
-          <w:b/>
-          <w:bCs/>
-          <w:color w:val="000000" w:themeColor="text1"/>
-          <w:rtl/>
-          <w:lang w:bidi="fa-IR"/>
-        </w:rPr>
-      </w:pPr>
-      <w:r>
-        <w:rPr>
-          <w:rFonts w:ascii="Cambria" w:hAnsi="Cambria" w:cs="B Nazanin" w:hint="cs"/>
-          <w:b/>
-          <w:bCs/>
-          <w:color w:val="000000" w:themeColor="text1"/>
+          <w:lang w:bidi="fa-IR"/>
+        </w:rPr>
+      </w:pPr>
+    </w:p>
+    <w:p>
+      <w:pPr>
+        <w:bidi/>
+        <w:rPr>
+          <w:rFonts w:ascii="Cambria" w:hAnsi="Cambria" w:cs="B Nazanin" w:hint="cs"/>
+          <w:color w:val="000000" w:themeColor="text1"/>
+          <w:rtl/>
+          <w:lang w:bidi="fa-IR"/>
+        </w:rPr>
+      </w:pPr>
+      <w:r>
+        <w:rPr>
+          <w:rFonts w:ascii="Cambria" w:hAnsi="Cambria" w:cs="B Nazanin" w:hint="cs"/>
+          <w:color w:val="000000" w:themeColor="text1"/>
+          <w:rtl/>
+          <w:lang w:bidi="fa-IR"/>
+        </w:rPr>
+        <w:t>مشاهده می شود که تاثیر ورودی پله به این صورت است که</w:t>
+      </w:r>
+      <w:bookmarkStart w:id="0" w:name="_GoBack"/>
+      <w:bookmarkEnd w:id="0"/>
+      <w:r>
+        <w:rPr>
+          <w:rFonts w:ascii="Cambria" w:hAnsi="Cambria" w:cs="B Nazanin" w:hint="cs"/>
+          <w:color w:val="000000" w:themeColor="text1"/>
+          <w:rtl/>
+          <w:lang w:bidi="fa-IR"/>
+        </w:rPr>
+        <w:t xml:space="preserve"> جمعیت شکار رفته </w:t>
+      </w:r>
+      <w:proofErr w:type="spellStart"/>
+      <w:r>
+        <w:rPr>
+          <w:rFonts w:ascii="Cambria" w:hAnsi="Cambria" w:cs="B Nazanin" w:hint="cs"/>
+          <w:color w:val="000000" w:themeColor="text1"/>
+          <w:rtl/>
+          <w:lang w:bidi="fa-IR"/>
+        </w:rPr>
+        <w:t>رفته</w:t>
+      </w:r>
+      <w:proofErr w:type="spellEnd"/>
+      <w:r>
+        <w:rPr>
+          <w:rFonts w:ascii="Cambria" w:hAnsi="Cambria" w:cs="B Nazanin" w:hint="cs"/>
+          <w:color w:val="000000" w:themeColor="text1"/>
+          <w:rtl/>
+          <w:lang w:bidi="fa-IR"/>
+        </w:rPr>
+        <w:t xml:space="preserve"> به صفر می رسد</w:t>
+      </w:r>
+    </w:p>
+    <w:p>
+      <w:pPr>
+        <w:bidi/>
+        <w:rPr>
+          <w:rFonts w:ascii="Cambria" w:hAnsi="Cambria" w:cs="B Nazanin"/>
+          <w:color w:val="000000" w:themeColor="text1"/>
+          <w:rtl/>
+          <w:lang w:bidi="fa-IR"/>
+        </w:rPr>
+      </w:pPr>
+    </w:p>
+    <w:p>
+      <w:pPr>
+        <w:bidi/>
+        <w:rPr>
+          <w:rFonts w:ascii="Cambria" w:hAnsi="Cambria" w:cs="B Nazanin"/>
+          <w:color w:val="000000" w:themeColor="text1"/>
+          <w:rtl/>
+          <w:lang w:bidi="fa-IR"/>
+        </w:rPr>
+      </w:pPr>
+    </w:p>
+    <w:p>
+      <w:pPr>
+        <w:bidi/>
+        <w:rPr>
+          <w:rFonts w:ascii="Cambria" w:hAnsi="Cambria" w:cs="B Nazanin"/>
+          <w:b/>
+          <w:bCs/>
+          <w:color w:val="000000" w:themeColor="text1"/>
+          <w:sz w:val="28"/>
+          <w:szCs w:val="28"/>
+          <w:rtl/>
+          <w:lang w:bidi="fa-IR"/>
+        </w:rPr>
+      </w:pPr>
+      <w:r>
+        <w:rPr>
+          <w:rFonts w:ascii="Cambria" w:hAnsi="Cambria" w:cs="B Nazanin" w:hint="cs"/>
+          <w:b/>
+          <w:bCs/>
+          <w:color w:val="000000" w:themeColor="text1"/>
+          <w:sz w:val="28"/>
+          <w:szCs w:val="28"/>
           <w:rtl/>
           <w:lang w:bidi="fa-IR"/>
         </w:rPr>
@@ -2999,6 +3911,8 @@
           <w:b/>
           <w:bCs/>
           <w:color w:val="000000" w:themeColor="text1"/>
+          <w:sz w:val="28"/>
+          <w:szCs w:val="28"/>
           <w:rtl/>
           <w:lang w:bidi="fa-IR"/>
         </w:rPr>
@@ -3030,15 +3944,18 @@
         <w:rPr>
           <w:rFonts w:ascii="Cambria" w:hAnsi="Cambria" w:cs="B Nazanin" w:hint="cs"/>
           <w:color w:val="000000" w:themeColor="text1"/>
-          <w:rtl/>
-          <w:lang w:bidi="fa-IR"/>
-        </w:rPr>
+          <w:u w:val="single"/>
+          <w:rtl/>
+          <w:lang w:bidi="fa-IR"/>
+        </w:rPr>
+        <w:lastRenderedPageBreak/>
         <w:t xml:space="preserve">پیاده سازی این بخش در فایل </w:t>
       </w:r>
       <w:r>
         <w:rPr>
           <w:rFonts w:ascii="Cambria" w:hAnsi="Cambria" w:cs="B Nazanin"/>
           <w:color w:val="000000" w:themeColor="text1"/>
+          <w:u w:val="single"/>
           <w:lang w:bidi="fa-IR"/>
         </w:rPr>
         <w:t xml:space="preserve">part5to11.m </w:t>
@@ -3047,10 +3964,20 @@
         <w:rPr>
           <w:rFonts w:ascii="Cambria" w:hAnsi="Cambria" w:cs="B Nazanin" w:hint="cs"/>
           <w:color w:val="000000" w:themeColor="text1"/>
-          <w:rtl/>
-          <w:lang w:bidi="fa-IR"/>
-        </w:rPr>
-        <w:t xml:space="preserve"> آورده شده است. از آنجایی که در </w:t>
+          <w:u w:val="single"/>
+          <w:rtl/>
+          <w:lang w:bidi="fa-IR"/>
+        </w:rPr>
+        <w:t xml:space="preserve"> آورده شده است.</w:t>
+      </w:r>
+      <w:r>
+        <w:rPr>
+          <w:rFonts w:ascii="Cambria" w:hAnsi="Cambria" w:cs="B Nazanin" w:hint="cs"/>
+          <w:color w:val="000000" w:themeColor="text1"/>
+          <w:rtl/>
+          <w:lang w:bidi="fa-IR"/>
+        </w:rPr>
+        <w:t xml:space="preserve"> از آنجایی که در </w:t>
       </w:r>
       <w:proofErr w:type="spellStart"/>
       <w:r>
@@ -3351,7 +4278,7 @@
                     <pic:cNvPicPr/>
                   </pic:nvPicPr>
                   <pic:blipFill>
-                    <a:blip r:embed="rId11" cstate="print">
+                    <a:blip r:embed="rId15" cstate="print">
                       <a:extLst>
                         <a:ext uri="{28A0092B-C50C-407E-A947-70E740481C1C}">
                           <a14:useLocalDpi xmlns:a14="http://schemas.microsoft.com/office/drawing/2010/main" val="0"/>
@@ -3454,7 +4381,7 @@
                     <pic:cNvPicPr/>
                   </pic:nvPicPr>
                   <pic:blipFill>
-                    <a:blip r:embed="rId12">
+                    <a:blip r:embed="rId16">
                       <a:extLst>
                         <a:ext uri="{28A0092B-C50C-407E-A947-70E740481C1C}">
                           <a14:useLocalDpi xmlns:a14="http://schemas.microsoft.com/office/drawing/2010/main" val="0"/>
@@ -3614,16 +4541,20 @@
           <w:b/>
           <w:bCs/>
           <w:color w:val="000000" w:themeColor="text1"/>
-          <w:rtl/>
-          <w:lang w:bidi="fa-IR"/>
-        </w:rPr>
-      </w:pPr>
-      <w:r>
-        <w:rPr>
-          <w:rFonts w:ascii="Cambria" w:hAnsi="Cambria" w:cs="B Nazanin" w:hint="cs"/>
-          <w:b/>
-          <w:bCs/>
-          <w:color w:val="000000" w:themeColor="text1"/>
+          <w:sz w:val="28"/>
+          <w:szCs w:val="28"/>
+          <w:rtl/>
+          <w:lang w:bidi="fa-IR"/>
+        </w:rPr>
+      </w:pPr>
+      <w:r>
+        <w:rPr>
+          <w:rFonts w:ascii="Cambria" w:hAnsi="Cambria" w:cs="B Nazanin" w:hint="cs"/>
+          <w:b/>
+          <w:bCs/>
+          <w:color w:val="000000" w:themeColor="text1"/>
+          <w:sz w:val="28"/>
+          <w:szCs w:val="28"/>
           <w:rtl/>
           <w:lang w:bidi="fa-IR"/>
         </w:rPr>
@@ -3657,6 +4588,7 @@
         <w:rPr>
           <w:rFonts w:ascii="Cambria" w:hAnsi="Cambria" w:cs="B Nazanin" w:hint="cs"/>
           <w:color w:val="000000" w:themeColor="text1"/>
+          <w:u w:val="single"/>
           <w:rtl/>
           <w:lang w:bidi="fa-IR"/>
         </w:rPr>
@@ -3666,6 +4598,7 @@
         <w:rPr>
           <w:rFonts w:ascii="Cambria" w:hAnsi="Cambria" w:cs="B Nazanin"/>
           <w:color w:val="000000" w:themeColor="text1"/>
+          <w:u w:val="single"/>
           <w:lang w:bidi="fa-IR"/>
         </w:rPr>
         <w:t xml:space="preserve">part5to11.m </w:t>
@@ -3674,10 +4607,20 @@
         <w:rPr>
           <w:rFonts w:ascii="Cambria" w:hAnsi="Cambria" w:cs="B Nazanin" w:hint="cs"/>
           <w:color w:val="000000" w:themeColor="text1"/>
-          <w:rtl/>
-          <w:lang w:bidi="fa-IR"/>
-        </w:rPr>
-        <w:t xml:space="preserve"> قرار داده شده است. چهار ورودی سینوسی زیر انتخاب شده است :</w:t>
+          <w:u w:val="single"/>
+          <w:rtl/>
+          <w:lang w:bidi="fa-IR"/>
+        </w:rPr>
+        <w:t xml:space="preserve"> قرار داده شده است</w:t>
+      </w:r>
+      <w:r>
+        <w:rPr>
+          <w:rFonts w:ascii="Cambria" w:hAnsi="Cambria" w:cs="B Nazanin" w:hint="cs"/>
+          <w:color w:val="000000" w:themeColor="text1"/>
+          <w:rtl/>
+          <w:lang w:bidi="fa-IR"/>
+        </w:rPr>
+        <w:t>. چهار ورودی سینوسی زیر انتخاب شده است :</w:t>
       </w:r>
     </w:p>
     <w:p>
@@ -3988,6 +4931,7 @@
           <w:rtl/>
           <w:lang w:val="fa-IR" w:bidi="fa-IR"/>
         </w:rPr>
+        <w:lastRenderedPageBreak/>
         <w:drawing>
           <wp:inline distT="0" distB="0" distL="0" distR="0">
             <wp:extent cx="5727700" cy="3580130"/>
@@ -4004,7 +4948,7 @@
                     <pic:cNvPicPr/>
                   </pic:nvPicPr>
                   <pic:blipFill>
-                    <a:blip r:embed="rId13" cstate="print">
+                    <a:blip r:embed="rId17" cstate="print">
                       <a:extLst>
                         <a:ext uri="{28A0092B-C50C-407E-A947-70E740481C1C}">
                           <a14:useLocalDpi xmlns:a14="http://schemas.microsoft.com/office/drawing/2010/main" val="0"/>
@@ -4059,11 +5003,24 @@
           <w:rtl/>
           <w:lang w:bidi="fa-IR"/>
         </w:rPr>
-        <w:t xml:space="preserve">رفتار این سیستم با توجه به رفتار سیستم نسبت به ورودی های مختلف مشابه یک فیلتر </w:t>
-      </w:r>
-      <w:r>
-        <w:rPr>
-          <w:rFonts w:ascii="Cambria" w:hAnsi="Cambria" w:cs="B Nazanin" w:hint="cs"/>
+        <w:t xml:space="preserve">رفتار این سیستم با توجه به رفتار سیستم نسبت به ورودی های مختلف مشابه یک </w:t>
+      </w:r>
+      <w:r>
+        <w:rPr>
+          <w:rFonts w:ascii="Cambria" w:hAnsi="Cambria" w:cs="B Nazanin" w:hint="cs"/>
+          <w:b/>
+          <w:bCs/>
+          <w:color w:val="000000" w:themeColor="text1"/>
+          <w:rtl/>
+          <w:lang w:bidi="fa-IR"/>
+        </w:rPr>
+        <w:t xml:space="preserve">فیلتر </w:t>
+      </w:r>
+      <w:r>
+        <w:rPr>
+          <w:rFonts w:ascii="Cambria" w:hAnsi="Cambria" w:cs="B Nazanin" w:hint="cs"/>
+          <w:b/>
+          <w:bCs/>
           <w:color w:val="000000" w:themeColor="text1"/>
           <w:rtl/>
           <w:lang w:bidi="fa-IR"/>
@@ -4074,6 +5031,8 @@
       <w:r>
         <w:rPr>
           <w:rFonts w:ascii="Cambria" w:hAnsi="Cambria" w:cs="B Nazanin" w:hint="cs"/>
+          <w:b/>
+          <w:bCs/>
           <w:color w:val="000000" w:themeColor="text1"/>
           <w:rtl/>
           <w:lang w:bidi="fa-IR"/>
@@ -4095,18 +5054,18 @@
       <w:pPr>
         <w:bidi/>
         <w:rPr>
-          <w:rFonts w:ascii="Cambria" w:hAnsi="Cambria" w:cs="B Nazanin" w:hint="cs"/>
-          <w:color w:val="000000" w:themeColor="text1"/>
-          <w:rtl/>
-          <w:lang w:bidi="fa-IR"/>
-        </w:rPr>
-      </w:pPr>
-    </w:p>
-    <w:p>
-      <w:pPr>
-        <w:bidi/>
-        <w:rPr>
-          <w:rFonts w:ascii="Cambria" w:hAnsi="Cambria" w:cs="B Nazanin" w:hint="cs"/>
+          <w:rFonts w:ascii="Cambria" w:hAnsi="Cambria" w:cs="B Nazanin"/>
+          <w:color w:val="000000" w:themeColor="text1"/>
+          <w:rtl/>
+          <w:lang w:bidi="fa-IR"/>
+        </w:rPr>
+      </w:pPr>
+    </w:p>
+    <w:p>
+      <w:pPr>
+        <w:bidi/>
+        <w:rPr>
+          <w:rFonts w:ascii="Cambria" w:hAnsi="Cambria" w:cs="B Nazanin"/>
           <w:color w:val="000000" w:themeColor="text1"/>
           <w:rtl/>
           <w:lang w:bidi="fa-IR"/>
@@ -4154,13 +5113,15 @@
         <w:rPr>
           <w:rFonts w:ascii="Cambria" w:hAnsi="Cambria" w:cs="B Nazanin"/>
           <w:color w:val="000000" w:themeColor="text1"/>
-          <w:lang w:bidi="fa-IR"/>
-        </w:rPr>
-      </w:pPr>
-      <w:r>
-        <w:rPr>
-          <w:rFonts w:ascii="Cambria" w:hAnsi="Cambria" w:cs="B Nazanin" w:hint="cs"/>
-          <w:color w:val="000000" w:themeColor="text1"/>
+          <w:u w:val="single"/>
+          <w:lang w:bidi="fa-IR"/>
+        </w:rPr>
+      </w:pPr>
+      <w:r>
+        <w:rPr>
+          <w:rFonts w:ascii="Cambria" w:hAnsi="Cambria" w:cs="B Nazanin" w:hint="cs"/>
+          <w:color w:val="000000" w:themeColor="text1"/>
+          <w:u w:val="single"/>
           <w:rtl/>
           <w:lang w:bidi="fa-IR"/>
         </w:rPr>
@@ -4170,6 +5131,7 @@
         <w:rPr>
           <w:rFonts w:ascii="Cambria" w:hAnsi="Cambria" w:cs="B Nazanin"/>
           <w:color w:val="000000" w:themeColor="text1"/>
+          <w:u w:val="single"/>
           <w:lang w:bidi="fa-IR"/>
         </w:rPr>
         <w:t xml:space="preserve">part5to11.m </w:t>
@@ -4178,6 +5140,7 @@
         <w:rPr>
           <w:rFonts w:ascii="Cambria" w:hAnsi="Cambria" w:cs="B Nazanin" w:hint="cs"/>
           <w:color w:val="000000" w:themeColor="text1"/>
+          <w:u w:val="single"/>
           <w:rtl/>
           <w:lang w:bidi="fa-IR"/>
         </w:rPr>
@@ -4249,7 +5212,6 @@
           <w:rtl/>
           <w:lang w:val="fa-IR" w:bidi="fa-IR"/>
         </w:rPr>
-        <w:lastRenderedPageBreak/>
         <w:drawing>
           <wp:inline distT="0" distB="0" distL="0" distR="0">
             <wp:extent cx="5196468" cy="3248081"/>
@@ -4266,7 +5228,7 @@
                     <pic:cNvPicPr/>
                   </pic:nvPicPr>
                   <pic:blipFill>
-                    <a:blip r:embed="rId14" cstate="print">
+                    <a:blip r:embed="rId18" cstate="print">
                       <a:extLst>
                         <a:ext uri="{28A0092B-C50C-407E-A947-70E740481C1C}">
                           <a14:useLocalDpi xmlns:a14="http://schemas.microsoft.com/office/drawing/2010/main" val="0"/>
@@ -4339,6 +5301,7 @@
           <w:rtl/>
           <w:lang w:bidi="fa-IR"/>
         </w:rPr>
+        <w:lastRenderedPageBreak/>
         <w:t xml:space="preserve">۱۲- شبیه سازی سیستم غیر خطی </w:t>
       </w:r>
     </w:p>
@@ -4369,6 +5332,7 @@
         <w:rPr>
           <w:rFonts w:ascii="Cambria" w:hAnsi="Cambria" w:cs="B Nazanin" w:hint="cs"/>
           <w:color w:val="000000" w:themeColor="text1"/>
+          <w:u w:val="single"/>
           <w:rtl/>
           <w:lang w:bidi="fa-IR"/>
         </w:rPr>
@@ -4379,6 +5343,7 @@
         <w:rPr>
           <w:rFonts w:ascii="Cambria" w:hAnsi="Cambria" w:cs="B Nazanin"/>
           <w:color w:val="000000" w:themeColor="text1"/>
+          <w:u w:val="single"/>
           <w:lang w:bidi="fa-IR"/>
         </w:rPr>
         <w:t>predPrey_nonlinear</w:t>
@@ -4387,6 +5352,7 @@
         <w:rPr>
           <w:rFonts w:ascii="Cambria" w:hAnsi="Cambria" w:cs="B Nazanin"/>
           <w:color w:val="000000" w:themeColor="text1"/>
+          <w:u w:val="single"/>
           <w:lang w:bidi="fa-IR"/>
         </w:rPr>
         <w:t>.m</w:t>
@@ -4396,6 +5362,7 @@
         <w:rPr>
           <w:rFonts w:ascii="Cambria" w:hAnsi="Cambria" w:cs="B Nazanin"/>
           <w:color w:val="000000" w:themeColor="text1"/>
+          <w:u w:val="single"/>
           <w:lang w:bidi="fa-IR"/>
         </w:rPr>
         <w:t xml:space="preserve"> </w:t>
@@ -4404,10 +5371,20 @@
         <w:rPr>
           <w:rFonts w:ascii="Cambria" w:hAnsi="Cambria" w:cs="B Nazanin" w:hint="cs"/>
           <w:color w:val="000000" w:themeColor="text1"/>
-          <w:rtl/>
-          <w:lang w:bidi="fa-IR"/>
-        </w:rPr>
-        <w:t xml:space="preserve">  قرار داده شده است. خواسته های سوال ۳ برای این سیستم بدست آورده شده است که نتایج آن در زیر قابل مشاهده است.</w:t>
+          <w:u w:val="single"/>
+          <w:rtl/>
+          <w:lang w:bidi="fa-IR"/>
+        </w:rPr>
+        <w:t xml:space="preserve">  قرار داده شده است</w:t>
+      </w:r>
+      <w:r>
+        <w:rPr>
+          <w:rFonts w:ascii="Cambria" w:hAnsi="Cambria" w:cs="B Nazanin" w:hint="cs"/>
+          <w:color w:val="000000" w:themeColor="text1"/>
+          <w:rtl/>
+          <w:lang w:bidi="fa-IR"/>
+        </w:rPr>
+        <w:t>. خواسته های سوال ۳ برای این سیستم بدست آورده شده است که نتایج آن در زیر قابل مشاهده است.</w:t>
       </w:r>
     </w:p>
     <w:p>
@@ -4466,7 +5443,7 @@
                     <pic:cNvPicPr/>
                   </pic:nvPicPr>
                   <pic:blipFill>
-                    <a:blip r:embed="rId15" cstate="print">
+                    <a:blip r:embed="rId19" cstate="print">
                       <a:extLst>
                         <a:ext uri="{28A0092B-C50C-407E-A947-70E740481C1C}">
                           <a14:useLocalDpi xmlns:a14="http://schemas.microsoft.com/office/drawing/2010/main" val="0"/>
@@ -4498,7 +5475,7 @@
         <w:bidi/>
         <w:jc w:val="center"/>
         <w:rPr>
-          <w:rFonts w:ascii="Cambria" w:hAnsi="Cambria" w:cs="B Nazanin" w:hint="cs"/>
+          <w:rFonts w:ascii="Cambria" w:hAnsi="Cambria" w:cs="B Nazanin"/>
           <w:color w:val="000000" w:themeColor="text1"/>
           <w:rtl/>
           <w:lang w:bidi="fa-IR"/>
@@ -4529,6 +5506,119 @@
 <file path=word/numbering.xml><?xml version="1.0" encoding="utf-8"?>
 <w:numbering xmlns:wpc="http://schemas.microsoft.com/office/word/2010/wordprocessingCanvas" xmlns:cx="http://schemas.microsoft.com/office/drawing/2014/chartex" xmlns:cx1="http://schemas.microsoft.com/office/drawing/2015/9/8/chartex" xmlns:cx2="http://schemas.microsoft.com/office/drawing/2015/10/21/chartex" xmlns:cx3="http://schemas.microsoft.com/office/drawing/2016/5/9/chartex" xmlns:cx4="http://schemas.microsoft.com/office/drawing/2016/5/10/chartex" xmlns:cx5="http://schemas.microsoft.com/office/drawing/2016/5/11/chartex" xmlns:cx6="http://schemas.microsoft.com/office/drawing/2016/5/12/chartex" xmlns:cx7="http://schemas.microsoft.com/office/drawing/2016/5/13/chartex" xmlns:cx8="http://schemas.microsoft.com/office/drawing/2016/5/14/chartex" xmlns:mc="http://schemas.openxmlformats.org/markup-compatibility/2006" xmlns:aink="http://schemas.microsoft.com/office/drawing/2016/ink" xmlns:am3d="http://schemas.microsoft.com/office/drawing/2017/model3d" xmlns:o="urn:schemas-microsoft-com:office:office" xmlns:r="http://schemas.openxmlformats.org/officeDocument/2006/relationships" xmlns:m="http://schemas.openxmlformats.org/officeDocument/2006/math" xmlns:v="urn:schemas-microsoft-com:vml" xmlns:wp14="http://schemas.microsoft.com/office/word/2010/wordprocessingDrawing" xmlns:wp="http://schemas.openxmlformats.org/drawingml/2006/wordprocessingDrawing" xmlns:w10="urn:schemas-microsoft-com:office:word" xmlns:w="http://schemas.openxmlformats.org/wordprocessingml/2006/main" xmlns:w14="http://schemas.microsoft.com/office/word/2010/wordml" xmlns:w15="http://schemas.microsoft.com/office/word/2012/wordml" xmlns:w16cid="http://schemas.microsoft.com/office/word/2016/wordml/cid" xmlns:w16se="http://schemas.microsoft.com/office/word/2015/wordml/symex" xmlns:wpg="http://schemas.microsoft.com/office/word/2010/wordprocessingGroup" xmlns:wpi="http://schemas.microsoft.com/office/word/2010/wordprocessingInk" xmlns:wne="http://schemas.microsoft.com/office/word/2006/wordml" xmlns:wps="http://schemas.microsoft.com/office/word/2010/wordprocessingShape" mc:Ignorable="w14 w15 w16se w16cid wp14">
   <w:abstractNum w:abstractNumId="0" w15:restartNumberingAfterBreak="0">
+    <w:nsid w:val="51992798"/>
+    <w:multiLevelType w:val="hybridMultilevel"/>
+    <w:tmpl w:val="E5545532"/>
+    <w:lvl w:ilvl="0" w:tplc="7C3EC974">
+      <w:start w:val="4"/>
+      <w:numFmt w:val="bullet"/>
+      <w:lvlText w:val=""/>
+      <w:lvlJc w:val="left"/>
+      <w:pPr>
+        <w:ind w:left="720" w:hanging="360"/>
+      </w:pPr>
+      <w:rPr>
+        <w:rFonts w:ascii="Symbol" w:eastAsiaTheme="minorHAnsi" w:hAnsi="Symbol" w:cs="B Nazanin" w:hint="default"/>
+      </w:rPr>
+    </w:lvl>
+    <w:lvl w:ilvl="1" w:tplc="04090003" w:tentative="1">
+      <w:start w:val="1"/>
+      <w:numFmt w:val="bullet"/>
+      <w:lvlText w:val="o"/>
+      <w:lvlJc w:val="left"/>
+      <w:pPr>
+        <w:ind w:left="1440" w:hanging="360"/>
+      </w:pPr>
+      <w:rPr>
+        <w:rFonts w:ascii="Courier New" w:hAnsi="Courier New" w:cs="Courier New" w:hint="default"/>
+      </w:rPr>
+    </w:lvl>
+    <w:lvl w:ilvl="2" w:tplc="04090005" w:tentative="1">
+      <w:start w:val="1"/>
+      <w:numFmt w:val="bullet"/>
+      <w:lvlText w:val=""/>
+      <w:lvlJc w:val="left"/>
+      <w:pPr>
+        <w:ind w:left="2160" w:hanging="360"/>
+      </w:pPr>
+      <w:rPr>
+        <w:rFonts w:ascii="Wingdings" w:hAnsi="Wingdings" w:hint="default"/>
+      </w:rPr>
+    </w:lvl>
+    <w:lvl w:ilvl="3" w:tplc="04090001" w:tentative="1">
+      <w:start w:val="1"/>
+      <w:numFmt w:val="bullet"/>
+      <w:lvlText w:val=""/>
+      <w:lvlJc w:val="left"/>
+      <w:pPr>
+        <w:ind w:left="2880" w:hanging="360"/>
+      </w:pPr>
+      <w:rPr>
+        <w:rFonts w:ascii="Symbol" w:hAnsi="Symbol" w:hint="default"/>
+      </w:rPr>
+    </w:lvl>
+    <w:lvl w:ilvl="4" w:tplc="04090003" w:tentative="1">
+      <w:start w:val="1"/>
+      <w:numFmt w:val="bullet"/>
+      <w:lvlText w:val="o"/>
+      <w:lvlJc w:val="left"/>
+      <w:pPr>
+        <w:ind w:left="3600" w:hanging="360"/>
+      </w:pPr>
+      <w:rPr>
+        <w:rFonts w:ascii="Courier New" w:hAnsi="Courier New" w:cs="Courier New" w:hint="default"/>
+      </w:rPr>
+    </w:lvl>
+    <w:lvl w:ilvl="5" w:tplc="04090005" w:tentative="1">
+      <w:start w:val="1"/>
+      <w:numFmt w:val="bullet"/>
+      <w:lvlText w:val=""/>
+      <w:lvlJc w:val="left"/>
+      <w:pPr>
+        <w:ind w:left="4320" w:hanging="360"/>
+      </w:pPr>
+      <w:rPr>
+        <w:rFonts w:ascii="Wingdings" w:hAnsi="Wingdings" w:hint="default"/>
+      </w:rPr>
+    </w:lvl>
+    <w:lvl w:ilvl="6" w:tplc="04090001" w:tentative="1">
+      <w:start w:val="1"/>
+      <w:numFmt w:val="bullet"/>
+      <w:lvlText w:val=""/>
+      <w:lvlJc w:val="left"/>
+      <w:pPr>
+        <w:ind w:left="5040" w:hanging="360"/>
+      </w:pPr>
+      <w:rPr>
+        <w:rFonts w:ascii="Symbol" w:hAnsi="Symbol" w:hint="default"/>
+      </w:rPr>
+    </w:lvl>
+    <w:lvl w:ilvl="7" w:tplc="04090003" w:tentative="1">
+      <w:start w:val="1"/>
+      <w:numFmt w:val="bullet"/>
+      <w:lvlText w:val="o"/>
+      <w:lvlJc w:val="left"/>
+      <w:pPr>
+        <w:ind w:left="5760" w:hanging="360"/>
+      </w:pPr>
+      <w:rPr>
+        <w:rFonts w:ascii="Courier New" w:hAnsi="Courier New" w:cs="Courier New" w:hint="default"/>
+      </w:rPr>
+    </w:lvl>
+    <w:lvl w:ilvl="8" w:tplc="04090005" w:tentative="1">
+      <w:start w:val="1"/>
+      <w:numFmt w:val="bullet"/>
+      <w:lvlText w:val=""/>
+      <w:lvlJc w:val="left"/>
+      <w:pPr>
+        <w:ind w:left="6480" w:hanging="360"/>
+      </w:pPr>
+      <w:rPr>
+        <w:rFonts w:ascii="Wingdings" w:hAnsi="Wingdings" w:hint="default"/>
+      </w:rPr>
+    </w:lvl>
+  </w:abstractNum>
+  <w:abstractNum w:abstractNumId="1" w15:restartNumberingAfterBreak="0">
     <w:nsid w:val="5EC042C4"/>
     <w:multiLevelType w:val="hybridMultilevel"/>
     <w:tmpl w:val="5F222B28"/>
@@ -4617,7 +5707,7 @@
       </w:pPr>
     </w:lvl>
   </w:abstractNum>
-  <w:abstractNum w:abstractNumId="1" w15:restartNumberingAfterBreak="0">
+  <w:abstractNum w:abstractNumId="2" w15:restartNumberingAfterBreak="0">
     <w:nsid w:val="777C128B"/>
     <w:multiLevelType w:val="hybridMultilevel"/>
     <w:tmpl w:val="978C57A2"/>
@@ -4707,9 +5797,12 @@
     </w:lvl>
   </w:abstractNum>
   <w:num w:numId="1">
+    <w:abstractNumId w:val="2"/>
+  </w:num>
+  <w:num w:numId="2">
     <w:abstractNumId w:val="1"/>
   </w:num>
-  <w:num w:numId="2">
+  <w:num w:numId="3">
     <w:abstractNumId w:val="0"/>
   </w:num>
 </w:numbering>

</xml_diff>